<commit_message>
lecture 3 all patterns done(except last) and notes updated
</commit_message>
<xml_diff>
--- a/C++ DSA NOTES/C++ AND DSA NOTES.docx
+++ b/C++ DSA NOTES/C++ AND DSA NOTES.docx
@@ -13903,6 +13903,31 @@
         <w:pStyle w:val="ListParagraph"/>
       </w:pPr>
     </w:p>
+    <w:p>
+      <w:pPr>
+        <w:pStyle w:val="ListParagraph"/>
+      </w:pPr>
+      <w:r>
+        <w:pict w14:anchorId="3EE3217F">
+          <v:rect id="_x0000_i1096" style="width:0;height:1.5pt" o:hralign="center" o:bullet="t" o:hrstd="t" o:hr="t" fillcolor="#a0a0a0" stroked="f"/>
+        </w:pict>
+      </w:r>
+    </w:p>
+    <w:p>
+      <w:pPr>
+        <w:pStyle w:val="ListParagraph"/>
+      </w:pPr>
+    </w:p>
+    <w:p>
+      <w:pPr>
+        <w:pStyle w:val="ListParagraph"/>
+      </w:pPr>
+    </w:p>
+    <w:p>
+      <w:pPr>
+        <w:pStyle w:val="ListParagraph"/>
+      </w:pPr>
+    </w:p>
     <w:sectPr>
       <w:pgSz w:w="11906" w:h="16838"/>
       <w:pgMar w:top="1440" w:right="1440" w:bottom="1440" w:left="1440" w:header="708" w:footer="708" w:gutter="0"/>
@@ -13917,7 +13942,7 @@
 <w:numbering xmlns:wpc="http://schemas.microsoft.com/office/word/2010/wordprocessingCanvas" xmlns:cx="http://schemas.microsoft.com/office/drawing/2014/chartex" xmlns:cx1="http://schemas.microsoft.com/office/drawing/2015/9/8/chartex" xmlns:cx2="http://schemas.microsoft.com/office/drawing/2015/10/21/chartex" xmlns:cx3="http://schemas.microsoft.com/office/drawing/2016/5/9/chartex" xmlns:cx4="http://schemas.microsoft.com/office/drawing/2016/5/10/chartex" xmlns:cx5="http://schemas.microsoft.com/office/drawing/2016/5/11/chartex" xmlns:cx6="http://schemas.microsoft.com/office/drawing/2016/5/12/chartex" xmlns:cx7="http://schemas.microsoft.com/office/drawing/2016/5/13/chartex" xmlns:cx8="http://schemas.microsoft.com/office/drawing/2016/5/14/chartex" xmlns:mc="http://schemas.openxmlformats.org/markup-compatibility/2006" xmlns:aink="http://schemas.microsoft.com/office/drawing/2016/ink" xmlns:am3d="http://schemas.microsoft.com/office/drawing/2017/model3d" xmlns:o="urn:schemas-microsoft-com:office:office" xmlns:oel="http://schemas.microsoft.com/office/2019/extlst" xmlns:r="http://schemas.openxmlformats.org/officeDocument/2006/relationships" xmlns:m="http://schemas.openxmlformats.org/officeDocument/2006/math" xmlns:v="urn:schemas-microsoft-com:vml" xmlns:wp14="http://schemas.microsoft.com/office/word/2010/wordprocessingDrawing" xmlns:wp="http://schemas.openxmlformats.org/drawingml/2006/wordprocessingDrawing" xmlns:w10="urn:schemas-microsoft-com:office:word" xmlns:w="http://schemas.openxmlformats.org/wordprocessingml/2006/main" xmlns:w14="http://schemas.microsoft.com/office/word/2010/wordml" xmlns:w15="http://schemas.microsoft.com/office/word/2012/wordml" xmlns:w16cex="http://schemas.microsoft.com/office/word/2018/wordml/cex" xmlns:w16cid="http://schemas.microsoft.com/office/word/2016/wordml/cid" xmlns:w16="http://schemas.microsoft.com/office/word/2018/wordml" xmlns:w16du="http://schemas.microsoft.com/office/word/2023/wordml/word16du" xmlns:w16sdtdh="http://schemas.microsoft.com/office/word/2020/wordml/sdtdatahash" xmlns:w16sdtfl="http://schemas.microsoft.com/office/word/2024/wordml/sdtformatlock" xmlns:w16se="http://schemas.microsoft.com/office/word/2015/wordml/symex" xmlns:wpg="http://schemas.microsoft.com/office/word/2010/wordprocessingGroup" xmlns:wpi="http://schemas.microsoft.com/office/word/2010/wordprocessingInk" xmlns:wne="http://schemas.microsoft.com/office/word/2006/wordml" xmlns:wps="http://schemas.microsoft.com/office/word/2010/wordprocessingShape" mc:Ignorable="w14 w15 w16se w16cid w16 w16cex w16sdtdh w16sdtfl w16du wp14">
   <w:numPicBullet w:numPicBulletId="0">
     <w:pict>
-      <v:rect id="_x0000_i1043" style="width:0;height:1.5pt" o:hralign="center" o:bullet="t" o:hrstd="t" o:hr="t" fillcolor="#a0a0a0" stroked="f"/>
+      <v:rect id="_x0000_i1044" style="width:0;height:1.5pt" o:hralign="center" o:bullet="t" o:hrstd="t" o:hr="t" fillcolor="#a0a0a0" stroked="f"/>
     </w:pict>
   </w:numPicBullet>
   <w:abstractNum w:abstractNumId="0" w15:restartNumberingAfterBreak="0">

</xml_diff>

<commit_message>
started basic maths lecture
</commit_message>
<xml_diff>
--- a/C++ DSA NOTES/C++ AND DSA NOTES.docx
+++ b/C++ DSA NOTES/C++ AND DSA NOTES.docx
@@ -20,9 +20,8 @@
           <w:szCs w:val="40"/>
           <w:u w:val="single"/>
         </w:rPr>
-        <w:t xml:space="preserve">C++ DSA </w:t>
-      </w:r>
-      <w:proofErr w:type="gramStart"/>
+        <w:t>C++ DSA NOTES</w:t>
+      </w:r>
       <w:r>
         <w:rPr>
           <w:b/>
@@ -31,28 +30,7 @@
           <w:szCs w:val="40"/>
           <w:u w:val="single"/>
         </w:rPr>
-        <w:t>NOTES</w:t>
-      </w:r>
-      <w:r>
-        <w:rPr>
-          <w:b/>
-          <w:bCs/>
-          <w:sz w:val="40"/>
-          <w:szCs w:val="40"/>
-          <w:u w:val="single"/>
-        </w:rPr>
-        <w:t>(</w:t>
-      </w:r>
-      <w:proofErr w:type="gramEnd"/>
-      <w:r>
-        <w:rPr>
-          <w:b/>
-          <w:bCs/>
-          <w:sz w:val="40"/>
-          <w:szCs w:val="40"/>
-          <w:u w:val="single"/>
-        </w:rPr>
-        <w:t>PART 1)</w:t>
+        <w:t>(PART 1)</w:t>
       </w:r>
     </w:p>
     <w:p>
@@ -233,22 +211,10 @@
           <w:b/>
           <w:bCs/>
         </w:rPr>
-        <w:t xml:space="preserve">using namespace </w:t>
-      </w:r>
-      <w:proofErr w:type="gramStart"/>
-      <w:r>
-        <w:rPr>
-          <w:b/>
-          <w:bCs/>
-        </w:rPr>
-        <w:t>std;</w:t>
-      </w:r>
-      <w:r>
-        <w:t>:</w:t>
-      </w:r>
-      <w:proofErr w:type="gramEnd"/>
-      <w:r>
-        <w:t xml:space="preserve"> </w:t>
+        <w:t>using namespace std;</w:t>
+      </w:r>
+      <w:r>
+        <w:t xml:space="preserve">: </w:t>
       </w:r>
       <w:proofErr w:type="spellStart"/>
       <w:r>
@@ -280,14 +246,9 @@
       </w:r>
       <w:proofErr w:type="spellEnd"/>
       <w:r>
-        <w:t xml:space="preserve"> </w:t>
-      </w:r>
-      <w:proofErr w:type="gramStart"/>
-      <w:r>
-        <w:t>std::</w:t>
-      </w:r>
-      <w:proofErr w:type="spellStart"/>
-      <w:proofErr w:type="gramEnd"/>
+        <w:t xml:space="preserve"> std::</w:t>
+      </w:r>
+      <w:proofErr w:type="spellStart"/>
       <w:r>
         <w:t>cout</w:t>
       </w:r>
@@ -301,14 +262,9 @@
       </w:r>
       <w:proofErr w:type="spellEnd"/>
       <w:r>
-        <w:t xml:space="preserve"> </w:t>
-      </w:r>
-      <w:proofErr w:type="gramStart"/>
-      <w:r>
-        <w:t>std::</w:t>
-      </w:r>
-      <w:proofErr w:type="spellStart"/>
-      <w:proofErr w:type="gramEnd"/>
+        <w:t xml:space="preserve"> std::</w:t>
+      </w:r>
+      <w:proofErr w:type="spellStart"/>
       <w:r>
         <w:t>cin</w:t>
       </w:r>
@@ -353,23 +309,7 @@
           <w:b/>
           <w:bCs/>
         </w:rPr>
-        <w:t xml:space="preserve">int </w:t>
-      </w:r>
-      <w:proofErr w:type="gramStart"/>
-      <w:r>
-        <w:rPr>
-          <w:b/>
-          <w:bCs/>
-        </w:rPr>
-        <w:t>main(</w:t>
-      </w:r>
-      <w:proofErr w:type="gramEnd"/>
-      <w:r>
-        <w:rPr>
-          <w:b/>
-          <w:bCs/>
-        </w:rPr>
-        <w:t>)</w:t>
+        <w:t>int main()</w:t>
       </w:r>
       <w:r>
         <w:t xml:space="preserve">: Ye entry point </w:t>
@@ -790,7 +730,6 @@
         <w:t xml:space="preserve"> </w:t>
       </w:r>
       <w:proofErr w:type="spellStart"/>
-      <w:proofErr w:type="gramStart"/>
       <w:r>
         <w:t>getline</w:t>
       </w:r>
@@ -799,7 +738,6 @@
         <w:t>(</w:t>
       </w:r>
       <w:proofErr w:type="spellStart"/>
-      <w:proofErr w:type="gramEnd"/>
       <w:r>
         <w:t>cin</w:t>
       </w:r>
@@ -999,15 +937,7 @@
       </w:r>
       <w:proofErr w:type="spellEnd"/>
       <w:r>
-        <w:t xml:space="preserve"> (up to 10</w:t>
-      </w:r>
-      <w:proofErr w:type="gramStart"/>
-      <w:r>
-        <w:t>^{</w:t>
-      </w:r>
-      <w:proofErr w:type="gramEnd"/>
-      <w:r>
-        <w:t>18}).</w:t>
+        <w:t xml:space="preserve"> (up to 10^{18}).</w:t>
       </w:r>
     </w:p>
     <w:p>
@@ -1321,9 +1251,8 @@
           <w:sz w:val="32"/>
           <w:szCs w:val="32"/>
         </w:rPr>
-        <w:t>(*</w:t>
-      </w:r>
-      <w:proofErr w:type="gramStart"/>
+        <w:t>(*).</w:t>
+      </w:r>
       <w:r>
         <w:rPr>
           <w:b/>
@@ -1331,8 +1260,9 @@
           <w:sz w:val="32"/>
           <w:szCs w:val="32"/>
         </w:rPr>
-        <w:t>).</w:t>
-      </w:r>
+        <w:t xml:space="preserve">Else if </w:t>
+      </w:r>
+      <w:proofErr w:type="spellStart"/>
       <w:r>
         <w:rPr>
           <w:b/>
@@ -1340,9 +1270,9 @@
           <w:sz w:val="32"/>
           <w:szCs w:val="32"/>
         </w:rPr>
-        <w:t>Else</w:t>
-      </w:r>
-      <w:proofErr w:type="gramEnd"/>
+        <w:t>zaroori</w:t>
+      </w:r>
+      <w:proofErr w:type="spellEnd"/>
       <w:r>
         <w:rPr>
           <w:b/>
@@ -1350,7 +1280,7 @@
           <w:sz w:val="32"/>
           <w:szCs w:val="32"/>
         </w:rPr>
-        <w:t xml:space="preserve"> if </w:t>
+        <w:t xml:space="preserve"> </w:t>
       </w:r>
       <w:proofErr w:type="spellStart"/>
       <w:r>
@@ -1360,7 +1290,7 @@
           <w:sz w:val="32"/>
           <w:szCs w:val="32"/>
         </w:rPr>
-        <w:t>zaroori</w:t>
+        <w:t>hai</w:t>
       </w:r>
       <w:proofErr w:type="spellEnd"/>
       <w:r>
@@ -1380,7 +1310,7 @@
           <w:sz w:val="32"/>
           <w:szCs w:val="32"/>
         </w:rPr>
-        <w:t>hai</w:t>
+        <w:t>kyuki</w:t>
       </w:r>
       <w:proofErr w:type="spellEnd"/>
       <w:r>
@@ -1400,7 +1330,7 @@
           <w:sz w:val="32"/>
           <w:szCs w:val="32"/>
         </w:rPr>
-        <w:t>kyuki</w:t>
+        <w:t>baar</w:t>
       </w:r>
       <w:proofErr w:type="spellEnd"/>
       <w:r>
@@ -1430,7 +1360,7 @@
           <w:sz w:val="32"/>
           <w:szCs w:val="32"/>
         </w:rPr>
-        <w:t xml:space="preserve"> </w:t>
+        <w:t xml:space="preserve"> if statements </w:t>
       </w:r>
       <w:proofErr w:type="spellStart"/>
       <w:r>
@@ -1440,7 +1370,7 @@
           <w:sz w:val="32"/>
           <w:szCs w:val="32"/>
         </w:rPr>
-        <w:t>baar</w:t>
+        <w:t>likhne</w:t>
       </w:r>
       <w:proofErr w:type="spellEnd"/>
       <w:r>
@@ -1450,7 +1380,7 @@
           <w:sz w:val="32"/>
           <w:szCs w:val="32"/>
         </w:rPr>
-        <w:t xml:space="preserve"> if statements </w:t>
+        <w:t xml:space="preserve"> se code to </w:t>
       </w:r>
       <w:proofErr w:type="spellStart"/>
       <w:r>
@@ -1460,7 +1390,7 @@
           <w:sz w:val="32"/>
           <w:szCs w:val="32"/>
         </w:rPr>
-        <w:t>likhne</w:t>
+        <w:t>kaam</w:t>
       </w:r>
       <w:proofErr w:type="spellEnd"/>
       <w:r>
@@ -1470,7 +1400,7 @@
           <w:sz w:val="32"/>
           <w:szCs w:val="32"/>
         </w:rPr>
-        <w:t xml:space="preserve"> se code to </w:t>
+        <w:t xml:space="preserve"> Karega </w:t>
       </w:r>
       <w:proofErr w:type="spellStart"/>
       <w:r>
@@ -1480,7 +1410,7 @@
           <w:sz w:val="32"/>
           <w:szCs w:val="32"/>
         </w:rPr>
-        <w:t>kaam</w:t>
+        <w:t>lekin</w:t>
       </w:r>
       <w:proofErr w:type="spellEnd"/>
       <w:r>
@@ -1490,7 +1420,7 @@
           <w:sz w:val="32"/>
           <w:szCs w:val="32"/>
         </w:rPr>
-        <w:t xml:space="preserve"> Karega </w:t>
+        <w:t xml:space="preserve"> </w:t>
       </w:r>
       <w:proofErr w:type="spellStart"/>
       <w:r>
@@ -1500,7 +1430,7 @@
           <w:sz w:val="32"/>
           <w:szCs w:val="32"/>
         </w:rPr>
-        <w:t>lekin</w:t>
+        <w:t>har</w:t>
       </w:r>
       <w:proofErr w:type="spellEnd"/>
       <w:r>
@@ -1510,7 +1440,7 @@
           <w:sz w:val="32"/>
           <w:szCs w:val="32"/>
         </w:rPr>
-        <w:t xml:space="preserve"> </w:t>
+        <w:t xml:space="preserve"> statement execute </w:t>
       </w:r>
       <w:proofErr w:type="spellStart"/>
       <w:r>
@@ -1520,7 +1450,7 @@
           <w:sz w:val="32"/>
           <w:szCs w:val="32"/>
         </w:rPr>
-        <w:t>har</w:t>
+        <w:t>hoga</w:t>
       </w:r>
       <w:proofErr w:type="spellEnd"/>
       <w:r>
@@ -1530,7 +1460,7 @@
           <w:sz w:val="32"/>
           <w:szCs w:val="32"/>
         </w:rPr>
-        <w:t xml:space="preserve"> statement execute </w:t>
+        <w:t xml:space="preserve"> </w:t>
       </w:r>
       <w:proofErr w:type="spellStart"/>
       <w:r>
@@ -1540,7 +1470,7 @@
           <w:sz w:val="32"/>
           <w:szCs w:val="32"/>
         </w:rPr>
-        <w:t>hoga</w:t>
+        <w:t>jisse</w:t>
       </w:r>
       <w:proofErr w:type="spellEnd"/>
       <w:r>
@@ -1560,7 +1490,7 @@
           <w:sz w:val="32"/>
           <w:szCs w:val="32"/>
         </w:rPr>
-        <w:t>jisse</w:t>
+        <w:t>bohot</w:t>
       </w:r>
       <w:proofErr w:type="spellEnd"/>
       <w:r>
@@ -1570,7 +1500,7 @@
           <w:sz w:val="32"/>
           <w:szCs w:val="32"/>
         </w:rPr>
-        <w:t xml:space="preserve"> </w:t>
+        <w:t xml:space="preserve"> time waste </w:t>
       </w:r>
       <w:proofErr w:type="spellStart"/>
       <w:r>
@@ -1580,7 +1510,7 @@
           <w:sz w:val="32"/>
           <w:szCs w:val="32"/>
         </w:rPr>
-        <w:t>bohot</w:t>
+        <w:t>hoga</w:t>
       </w:r>
       <w:proofErr w:type="spellEnd"/>
       <w:r>
@@ -1590,38 +1520,7 @@
           <w:sz w:val="32"/>
           <w:szCs w:val="32"/>
         </w:rPr>
-        <w:t xml:space="preserve"> time waste </w:t>
-      </w:r>
-      <w:proofErr w:type="spellStart"/>
-      <w:proofErr w:type="gramStart"/>
-      <w:r>
-        <w:rPr>
-          <w:b/>
-          <w:bCs/>
-          <w:sz w:val="32"/>
-          <w:szCs w:val="32"/>
-        </w:rPr>
-        <w:t>hoga</w:t>
-      </w:r>
-      <w:proofErr w:type="spellEnd"/>
-      <w:r>
-        <w:rPr>
-          <w:b/>
-          <w:bCs/>
-          <w:sz w:val="32"/>
-          <w:szCs w:val="32"/>
-        </w:rPr>
-        <w:t>..</w:t>
-      </w:r>
-      <w:proofErr w:type="gramEnd"/>
-      <w:r>
-        <w:rPr>
-          <w:b/>
-          <w:bCs/>
-          <w:sz w:val="32"/>
-          <w:szCs w:val="32"/>
-        </w:rPr>
-        <w:t xml:space="preserve">and ye chiz else if se solve </w:t>
+        <w:t xml:space="preserve">..and ye chiz else if se solve </w:t>
       </w:r>
       <w:proofErr w:type="spellStart"/>
       <w:r>
@@ -2019,45 +1918,13 @@
         </w:drawing>
       </w:r>
       <w:r>
-        <w:t xml:space="preserve"> * IF YOU WANT TO ACCESS CHARACTER FROM ANY </w:t>
-      </w:r>
-      <w:proofErr w:type="gramStart"/>
-      <w:r>
-        <w:t>STRING..</w:t>
-      </w:r>
-      <w:proofErr w:type="gramEnd"/>
-      <w:r>
-        <w:t xml:space="preserve">WO KIYA JAA SAKTA HAI BCOZ STRING KA BHI ARRAY KE INDEX KI TARAH HI STORE HOTA HAI </w:t>
-      </w:r>
-      <w:proofErr w:type="gramStart"/>
-      <w:r>
-        <w:t>CHARACTER..</w:t>
-      </w:r>
-      <w:proofErr w:type="gramEnd"/>
-      <w:r>
-        <w:t>SO AGAR KUCH CHANGES BHI KARNA</w:t>
-      </w:r>
-      <w:r>
-        <w:t xml:space="preserve"> </w:t>
-      </w:r>
-      <w:r>
-        <w:t xml:space="preserve">RAHE CHARACTER ME TO HAME USME </w:t>
-      </w:r>
-      <w:proofErr w:type="gramStart"/>
-      <w:r>
-        <w:t>“ ”</w:t>
-      </w:r>
-      <w:proofErr w:type="gramEnd"/>
-      <w:r>
-        <w:t xml:space="preserve"> KIS JAGAH </w:t>
-      </w:r>
-      <w:proofErr w:type="gramStart"/>
-      <w:r>
-        <w:t>‘ ’</w:t>
-      </w:r>
-      <w:proofErr w:type="gramEnd"/>
-      <w:r>
-        <w:t xml:space="preserve"> USE KARNA HOGA!!</w:t>
+        <w:t xml:space="preserve"> * IF YOU WANT TO ACCESS CHARACTER FROM ANY STRING..WO KIYA JAA SAKTA HAI BCOZ STRING KA BHI ARRAY KE INDEX KI TARAH HI STORE HOTA HAI CHARACTER..SO AGAR KUCH CHANGES BHI KARNA</w:t>
+      </w:r>
+      <w:r>
+        <w:t xml:space="preserve"> </w:t>
+      </w:r>
+      <w:r>
+        <w:t>RAHE CHARACTER ME TO HAME USME “ ” KIS JAGAH ‘ ’ USE KARNA HOGA!!</w:t>
       </w:r>
       <w:r>
         <w:pict w14:anchorId="7FD9AE66">
@@ -2642,25 +2509,12 @@
         <w:t xml:space="preserve"> </w:t>
       </w:r>
       <w:proofErr w:type="spellStart"/>
-      <w:proofErr w:type="gramStart"/>
       <w:r>
         <w:t>hai</w:t>
       </w:r>
       <w:proofErr w:type="spellEnd"/>
       <w:r>
-        <w:t>..</w:t>
-      </w:r>
-      <w:proofErr w:type="gramEnd"/>
-      <w:r>
-        <w:t xml:space="preserve">like </w:t>
-      </w:r>
-      <w:proofErr w:type="gramStart"/>
-      <w:r>
-        <w:t>max(</w:t>
-      </w:r>
-      <w:proofErr w:type="gramEnd"/>
-      <w:r>
-        <w:t xml:space="preserve">) </w:t>
+        <w:t xml:space="preserve">..like max() </w:t>
       </w:r>
       <w:proofErr w:type="spellStart"/>
       <w:r>
@@ -2668,15 +2522,7 @@
       </w:r>
       <w:proofErr w:type="spellEnd"/>
       <w:r>
-        <w:t xml:space="preserve"> </w:t>
-      </w:r>
-      <w:proofErr w:type="gramStart"/>
-      <w:r>
-        <w:t>min()..</w:t>
-      </w:r>
-      <w:proofErr w:type="gramEnd"/>
-      <w:r>
-        <w:t xml:space="preserve">to </w:t>
+        <w:t xml:space="preserve"> min()..to </w:t>
       </w:r>
       <w:proofErr w:type="spellStart"/>
       <w:r>
@@ -2734,21 +2580,12 @@
           <w:bCs/>
         </w:rPr>
       </w:pPr>
-      <w:proofErr w:type="gramStart"/>
-      <w:r>
-        <w:rPr>
-          <w:b/>
-          <w:bCs/>
-        </w:rPr>
-        <w:t>ALSO</w:t>
-      </w:r>
-      <w:proofErr w:type="gramEnd"/>
-      <w:r>
-        <w:rPr>
-          <w:b/>
-          <w:bCs/>
-        </w:rPr>
-        <w:t xml:space="preserve"> AGAR </w:t>
+      <w:r>
+        <w:rPr>
+          <w:b/>
+          <w:bCs/>
+        </w:rPr>
+        <w:t xml:space="preserve">ALSO AGAR </w:t>
       </w:r>
       <w:r>
         <w:rPr>
@@ -2777,23 +2614,7 @@
           <w:b/>
           <w:bCs/>
         </w:rPr>
-        <w:t xml:space="preserve">HOGA TO WO RETURN KARNA BOHOT ZAROORI </w:t>
-      </w:r>
-      <w:proofErr w:type="gramStart"/>
-      <w:r>
-        <w:rPr>
-          <w:b/>
-          <w:bCs/>
-        </w:rPr>
-        <w:t>HAI..!</w:t>
-      </w:r>
-      <w:proofErr w:type="gramEnd"/>
-      <w:r>
-        <w:rPr>
-          <w:b/>
-          <w:bCs/>
-        </w:rPr>
-        <w:t>!</w:t>
+        <w:t>HOGA TO WO RETURN KARNA BOHOT ZAROORI HAI..!!</w:t>
       </w:r>
       <w:r>
         <w:pict w14:anchorId="53A06F62">
@@ -3688,23 +3509,7 @@
           <w:b/>
           <w:bCs/>
         </w:rPr>
-        <w:t xml:space="preserve">1. int </w:t>
-      </w:r>
-      <w:proofErr w:type="gramStart"/>
-      <w:r>
-        <w:rPr>
-          <w:b/>
-          <w:bCs/>
-        </w:rPr>
-        <w:t>main(</w:t>
-      </w:r>
-      <w:proofErr w:type="gramEnd"/>
-      <w:r>
-        <w:rPr>
-          <w:b/>
-          <w:bCs/>
-        </w:rPr>
-        <w:t xml:space="preserve">) ka </w:t>
+        <w:t xml:space="preserve">1. int main() ka </w:t>
       </w:r>
       <w:proofErr w:type="spellStart"/>
       <w:r>
@@ -3765,15 +3570,7 @@
       </w:r>
       <w:proofErr w:type="spellEnd"/>
       <w:r>
-        <w:t xml:space="preserve"> jab tum int </w:t>
-      </w:r>
-      <w:proofErr w:type="gramStart"/>
-      <w:r>
-        <w:t>main(</w:t>
-      </w:r>
-      <w:proofErr w:type="gramEnd"/>
-      <w:r>
-        <w:t xml:space="preserve">) </w:t>
+        <w:t xml:space="preserve"> jab tum int main() </w:t>
       </w:r>
       <w:proofErr w:type="spellStart"/>
       <w:r>
@@ -3870,22 +3667,10 @@
           <w:b/>
           <w:bCs/>
         </w:rPr>
-        <w:t xml:space="preserve">return </w:t>
-      </w:r>
-      <w:proofErr w:type="gramStart"/>
-      <w:r>
-        <w:rPr>
-          <w:b/>
-          <w:bCs/>
-        </w:rPr>
-        <w:t>0;</w:t>
-      </w:r>
-      <w:r>
-        <w:t>:</w:t>
-      </w:r>
-      <w:proofErr w:type="gramEnd"/>
-      <w:r>
-        <w:t xml:space="preserve"> Iska </w:t>
+        <w:t>return 0;</w:t>
+      </w:r>
+      <w:r>
+        <w:t xml:space="preserve">: Iska </w:t>
       </w:r>
       <w:proofErr w:type="spellStart"/>
       <w:r>
@@ -4132,15 +3917,7 @@
       </w:r>
       <w:proofErr w:type="spellEnd"/>
       <w:r>
-        <w:t xml:space="preserve"> smart hain. Agar tum </w:t>
-      </w:r>
-      <w:proofErr w:type="gramStart"/>
-      <w:r>
-        <w:t>main(</w:t>
-      </w:r>
-      <w:proofErr w:type="gramEnd"/>
-      <w:r>
-        <w:t xml:space="preserve">) function </w:t>
+        <w:t xml:space="preserve"> smart hain. Agar tum main() function </w:t>
       </w:r>
       <w:proofErr w:type="spellStart"/>
       <w:r>
@@ -4549,15 +4326,7 @@
       </w:r>
       <w:proofErr w:type="spellEnd"/>
       <w:r>
-        <w:t xml:space="preserve"> int </w:t>
-      </w:r>
-      <w:proofErr w:type="gramStart"/>
-      <w:r>
-        <w:t>sum(</w:t>
-      </w:r>
-      <w:proofErr w:type="gramEnd"/>
-      <w:r>
-        <w:t xml:space="preserve">int a, int b), </w:t>
+        <w:t xml:space="preserve"> int sum(int a, int b), </w:t>
       </w:r>
       <w:proofErr w:type="spellStart"/>
       <w:r>
@@ -5246,52 +5015,12 @@
           <w:b/>
           <w:bCs/>
         </w:rPr>
-        <w:t xml:space="preserve">5. void </w:t>
-      </w:r>
-      <w:proofErr w:type="gramStart"/>
-      <w:r>
-        <w:rPr>
-          <w:b/>
-          <w:bCs/>
-        </w:rPr>
-        <w:t>main(</w:t>
-      </w:r>
-      <w:proofErr w:type="gramEnd"/>
-      <w:r>
-        <w:rPr>
-          <w:b/>
-          <w:bCs/>
-        </w:rPr>
-        <w:t xml:space="preserve">) vs int </w:t>
-      </w:r>
-      <w:proofErr w:type="gramStart"/>
-      <w:r>
-        <w:rPr>
-          <w:b/>
-          <w:bCs/>
-        </w:rPr>
-        <w:t>main(</w:t>
-      </w:r>
-      <w:proofErr w:type="gramEnd"/>
-      <w:r>
-        <w:rPr>
-          <w:b/>
-          <w:bCs/>
-        </w:rPr>
-        <w:t>)</w:t>
-      </w:r>
-    </w:p>
-    <w:p>
-      <w:r>
-        <w:t xml:space="preserve">Pehle log void </w:t>
-      </w:r>
-      <w:proofErr w:type="gramStart"/>
-      <w:r>
-        <w:t>main(</w:t>
-      </w:r>
-      <w:proofErr w:type="gramEnd"/>
-      <w:r>
-        <w:t xml:space="preserve">) </w:t>
+        <w:t>5. void main() vs int main()</w:t>
+      </w:r>
+    </w:p>
+    <w:p>
+      <w:r>
+        <w:t xml:space="preserve">Pehle log void main() </w:t>
       </w:r>
       <w:proofErr w:type="spellStart"/>
       <w:r>
@@ -5397,15 +5126,7 @@
       </w:r>
       <w:proofErr w:type="spellEnd"/>
       <w:r>
-        <w:t xml:space="preserve"> int </w:t>
-      </w:r>
-      <w:proofErr w:type="gramStart"/>
-      <w:r>
-        <w:t>main(</w:t>
-      </w:r>
-      <w:proofErr w:type="gramEnd"/>
-      <w:r>
-        <w:t>) use karo.</w:t>
+        <w:t xml:space="preserve"> int main() use karo.</w:t>
       </w:r>
       <w:r>
         <w:pict w14:anchorId="18BE7BD9">
@@ -5443,9 +5164,8 @@
           <w:u w:val="single"/>
         </w:rPr>
         <w:lastRenderedPageBreak/>
-        <w:t xml:space="preserve">C++ DSA </w:t>
-      </w:r>
-      <w:proofErr w:type="gramStart"/>
+        <w:t>C++ DSA NOTES</w:t>
+      </w:r>
       <w:r>
         <w:rPr>
           <w:b/>
@@ -5454,28 +5174,7 @@
           <w:szCs w:val="40"/>
           <w:u w:val="single"/>
         </w:rPr>
-        <w:t>NOTES</w:t>
-      </w:r>
-      <w:r>
-        <w:rPr>
-          <w:b/>
-          <w:bCs/>
-          <w:sz w:val="40"/>
-          <w:szCs w:val="40"/>
-          <w:u w:val="single"/>
-        </w:rPr>
-        <w:t>(</w:t>
-      </w:r>
-      <w:proofErr w:type="gramEnd"/>
-      <w:r>
-        <w:rPr>
-          <w:b/>
-          <w:bCs/>
-          <w:sz w:val="40"/>
-          <w:szCs w:val="40"/>
-          <w:u w:val="single"/>
-        </w:rPr>
-        <w:t>PART 2)</w:t>
+        <w:t>(PART 2)</w:t>
       </w:r>
     </w:p>
     <w:p>
@@ -6360,15 +6059,7 @@
       </w:r>
       <w:proofErr w:type="spellEnd"/>
       <w:r>
-        <w:t xml:space="preserve"> result {O</w:t>
-      </w:r>
-      <w:proofErr w:type="gramStart"/>
-      <w:r>
-        <w:t>}(</w:t>
-      </w:r>
-      <w:proofErr w:type="gramEnd"/>
-      <w:r>
-        <w:t xml:space="preserve">2n + 5) </w:t>
+        <w:t xml:space="preserve"> result {O}(2n + 5) </w:t>
       </w:r>
       <w:proofErr w:type="spellStart"/>
       <w:r>
@@ -6454,15 +6145,7 @@
       </w:r>
       <w:proofErr w:type="spellEnd"/>
       <w:r>
-        <w:t xml:space="preserve"> (10</w:t>
-      </w:r>
-      <w:proofErr w:type="gramStart"/>
-      <w:r>
-        <w:t>^{</w:t>
-      </w:r>
-      <w:proofErr w:type="gramEnd"/>
-      <w:r>
-        <w:t xml:space="preserve">18}) </w:t>
+        <w:t xml:space="preserve"> (10^{18}) </w:t>
       </w:r>
       <w:proofErr w:type="spellStart"/>
       <w:r>
@@ -7076,23 +6759,7 @@
           <w:b/>
           <w:bCs/>
         </w:rPr>
-        <w:t>"</w:t>
-      </w:r>
-      <w:proofErr w:type="gramStart"/>
-      <w:r>
-        <w:rPr>
-          <w:b/>
-          <w:bCs/>
-        </w:rPr>
-        <w:t>O(</w:t>
-      </w:r>
-      <w:proofErr w:type="gramEnd"/>
-      <w:r>
-        <w:rPr>
-          <w:b/>
-          <w:bCs/>
-        </w:rPr>
-        <w:t>1)"</w:t>
+        <w:t>"O(1)"</w:t>
       </w:r>
       <w:r>
         <w:t xml:space="preserve"> </w:t>
@@ -7110,23 +6777,7 @@
           <w:b/>
           <w:bCs/>
         </w:rPr>
-        <w:t>"</w:t>
-      </w:r>
-      <w:proofErr w:type="gramStart"/>
-      <w:r>
-        <w:rPr>
-          <w:b/>
-          <w:bCs/>
-        </w:rPr>
-        <w:t>O(</w:t>
-      </w:r>
-      <w:proofErr w:type="gramEnd"/>
-      <w:r>
-        <w:rPr>
-          <w:b/>
-          <w:bCs/>
-        </w:rPr>
-        <w:t>log n)"</w:t>
+        <w:t>"O(log n)"</w:t>
       </w:r>
       <w:r>
         <w:t xml:space="preserve"> ki </w:t>
@@ -7436,15 +7087,7 @@
       </w:r>
       <w:proofErr w:type="spellEnd"/>
       <w:r>
-        <w:t xml:space="preserve"> hain. Iske </w:t>
-      </w:r>
-      <w:proofErr w:type="gramStart"/>
-      <w:r>
-        <w:t>do</w:t>
-      </w:r>
-      <w:proofErr w:type="gramEnd"/>
-      <w:r>
-        <w:t xml:space="preserve"> main patterns </w:t>
+        <w:t xml:space="preserve"> hain. Iske do main patterns </w:t>
       </w:r>
       <w:proofErr w:type="spellStart"/>
       <w:r>
@@ -8853,23 +8496,7 @@
         </w:numPr>
       </w:pPr>
       <w:r>
-        <w:t>{O}(n^2) solution -&gt; (10^</w:t>
-      </w:r>
-      <w:proofErr w:type="gramStart"/>
-      <w:r>
-        <w:t>5)^</w:t>
-      </w:r>
-      <w:proofErr w:type="gramEnd"/>
-      <w:r>
-        <w:t>2 = 10</w:t>
-      </w:r>
-      <w:proofErr w:type="gramStart"/>
-      <w:r>
-        <w:t>^{</w:t>
-      </w:r>
-      <w:proofErr w:type="gramEnd"/>
-      <w:r>
-        <w:t xml:space="preserve">10} ops (Time Limit Exceeded - TLE aa </w:t>
+        <w:t xml:space="preserve">{O}(n^2) solution -&gt; (10^5)^2 = 10^{10} ops (Time Limit Exceeded - TLE aa </w:t>
       </w:r>
       <w:proofErr w:type="spellStart"/>
       <w:r>
@@ -9228,23 +8855,7 @@
           <w:b/>
           <w:bCs/>
         </w:rPr>
-        <w:t>{O</w:t>
-      </w:r>
-      <w:proofErr w:type="gramStart"/>
-      <w:r>
-        <w:rPr>
-          <w:b/>
-          <w:bCs/>
-        </w:rPr>
-        <w:t>}(</w:t>
-      </w:r>
-      <w:proofErr w:type="gramEnd"/>
-      <w:r>
-        <w:rPr>
-          <w:b/>
-          <w:bCs/>
-        </w:rPr>
-        <w:t>\log n)</w:t>
+        <w:t>{O}(\log n)</w:t>
       </w:r>
       <w:r>
         <w:t xml:space="preserve"> (Logarithmic) - Bohot </w:t>
@@ -9304,23 +8915,7 @@
           <w:b/>
           <w:bCs/>
         </w:rPr>
-        <w:t>{O</w:t>
-      </w:r>
-      <w:proofErr w:type="gramStart"/>
-      <w:r>
-        <w:rPr>
-          <w:b/>
-          <w:bCs/>
-        </w:rPr>
-        <w:t>}(</w:t>
-      </w:r>
-      <w:proofErr w:type="gramEnd"/>
-      <w:r>
-        <w:rPr>
-          <w:b/>
-          <w:bCs/>
-        </w:rPr>
-        <w:t>n \log n)</w:t>
+        <w:t>{O}(n \log n)</w:t>
       </w:r>
       <w:r>
         <w:t xml:space="preserve"> - Sorting algorithms.</w:t>
@@ -9396,9 +8991,8 @@
           <w:szCs w:val="40"/>
           <w:u w:val="single"/>
         </w:rPr>
-        <w:t xml:space="preserve">C++ DSA </w:t>
-      </w:r>
-      <w:proofErr w:type="gramStart"/>
+        <w:t>C++ DSA NOTES</w:t>
+      </w:r>
       <w:r>
         <w:rPr>
           <w:b/>
@@ -9407,28 +9001,7 @@
           <w:szCs w:val="40"/>
           <w:u w:val="single"/>
         </w:rPr>
-        <w:t>NOTES</w:t>
-      </w:r>
-      <w:r>
-        <w:rPr>
-          <w:b/>
-          <w:bCs/>
-          <w:sz w:val="40"/>
-          <w:szCs w:val="40"/>
-          <w:u w:val="single"/>
-        </w:rPr>
-        <w:t>(</w:t>
-      </w:r>
-      <w:proofErr w:type="gramEnd"/>
-      <w:r>
-        <w:rPr>
-          <w:b/>
-          <w:bCs/>
-          <w:sz w:val="40"/>
-          <w:szCs w:val="40"/>
-          <w:u w:val="single"/>
-        </w:rPr>
-        <w:t>PART 3)</w:t>
+        <w:t>(PART 3)</w:t>
       </w:r>
     </w:p>
     <w:p>
@@ -10042,9 +9615,8 @@
           <w:u w:val="single"/>
         </w:rPr>
         <w:lastRenderedPageBreak/>
-        <w:t xml:space="preserve">RIGHT TRIANGLE NUMBER </w:t>
-      </w:r>
-      <w:proofErr w:type="gramStart"/>
+        <w:t>RIGHT TRIANGLE NUMBER PATTERN</w:t>
+      </w:r>
       <w:r>
         <w:rPr>
           <w:b/>
@@ -10053,28 +9625,7 @@
           <w:szCs w:val="32"/>
           <w:u w:val="single"/>
         </w:rPr>
-        <w:t>PATTERN</w:t>
-      </w:r>
-      <w:r>
-        <w:rPr>
-          <w:b/>
-          <w:bCs/>
-          <w:sz w:val="32"/>
-          <w:szCs w:val="32"/>
-          <w:u w:val="single"/>
-        </w:rPr>
-        <w:t>(</w:t>
-      </w:r>
-      <w:proofErr w:type="gramEnd"/>
-      <w:r>
-        <w:rPr>
-          <w:b/>
-          <w:bCs/>
-          <w:sz w:val="32"/>
-          <w:szCs w:val="32"/>
-          <w:u w:val="single"/>
-        </w:rPr>
-        <w:t>1)</w:t>
+        <w:t>(1)</w:t>
       </w:r>
     </w:p>
     <w:p>
@@ -10211,9 +9762,8 @@
           <w:u w:val="single"/>
         </w:rPr>
         <w:lastRenderedPageBreak/>
-        <w:t xml:space="preserve">RIGHT TRIANGLE NUMBER </w:t>
-      </w:r>
-      <w:proofErr w:type="gramStart"/>
+        <w:t>RIGHT TRIANGLE NUMBER PATTERN</w:t>
+      </w:r>
       <w:r>
         <w:rPr>
           <w:b/>
@@ -10222,28 +9772,7 @@
           <w:szCs w:val="32"/>
           <w:u w:val="single"/>
         </w:rPr>
-        <w:t>PATTERN</w:t>
-      </w:r>
-      <w:r>
-        <w:rPr>
-          <w:b/>
-          <w:bCs/>
-          <w:sz w:val="32"/>
-          <w:szCs w:val="32"/>
-          <w:u w:val="single"/>
-        </w:rPr>
-        <w:t>(</w:t>
-      </w:r>
-      <w:proofErr w:type="gramEnd"/>
-      <w:r>
-        <w:rPr>
-          <w:b/>
-          <w:bCs/>
-          <w:sz w:val="32"/>
-          <w:szCs w:val="32"/>
-          <w:u w:val="single"/>
-        </w:rPr>
-        <w:t>2)</w:t>
+        <w:t>(2)</w:t>
       </w:r>
     </w:p>
     <w:p>
@@ -11061,19 +10590,19 @@
           <w:sz w:val="32"/>
           <w:szCs w:val="32"/>
         </w:rPr>
-        <w:t xml:space="preserve">SEE IF YOU REALLY WANT TO TEEL THE </w:t>
-      </w:r>
-      <w:proofErr w:type="gramStart"/>
-      <w:r>
+        <w:t>SEE IF YOU REALLY WANT TO TEEL THE DIFFERENCE  BETWEEN THE TWO CODES THERE IS NOT MUCH..JUST TRY TO THINK OF SPACES AND STARS..!!</w:t>
+      </w:r>
+    </w:p>
+    <w:p>
+      <w:pPr>
+        <w:pStyle w:val="ListParagraph"/>
         <w:rPr>
           <w:b/>
           <w:bCs/>
           <w:sz w:val="32"/>
           <w:szCs w:val="32"/>
         </w:rPr>
-        <w:t>DIFFERENCE  BETWEEN</w:t>
-      </w:r>
-      <w:proofErr w:type="gramEnd"/>
+      </w:pPr>
       <w:r>
         <w:rPr>
           <w:b/>
@@ -11081,19 +10610,19 @@
           <w:sz w:val="32"/>
           <w:szCs w:val="32"/>
         </w:rPr>
-        <w:t xml:space="preserve"> THE TWO CODES THERE IS NOT </w:t>
-      </w:r>
-      <w:proofErr w:type="gramStart"/>
-      <w:r>
+        <w:t>THE CODE FOR THE STARS WHICH I HAVE WRITTEN IS EXPANDED THAT’S IT!!..</w:t>
+      </w:r>
+    </w:p>
+    <w:p>
+      <w:pPr>
+        <w:pStyle w:val="ListParagraph"/>
         <w:rPr>
           <w:b/>
           <w:bCs/>
           <w:sz w:val="32"/>
           <w:szCs w:val="32"/>
         </w:rPr>
-        <w:t>MUCH..</w:t>
-      </w:r>
-      <w:proofErr w:type="gramEnd"/>
+      </w:pPr>
       <w:r>
         <w:rPr>
           <w:b/>
@@ -11101,89 +10630,7 @@
           <w:sz w:val="32"/>
           <w:szCs w:val="32"/>
         </w:rPr>
-        <w:t xml:space="preserve">JUST TRY TO THINK OF SPACES AND </w:t>
-      </w:r>
-      <w:proofErr w:type="gramStart"/>
-      <w:r>
-        <w:rPr>
-          <w:b/>
-          <w:bCs/>
-          <w:sz w:val="32"/>
-          <w:szCs w:val="32"/>
-        </w:rPr>
-        <w:t>STARS..!</w:t>
-      </w:r>
-      <w:proofErr w:type="gramEnd"/>
-      <w:r>
-        <w:rPr>
-          <w:b/>
-          <w:bCs/>
-          <w:sz w:val="32"/>
-          <w:szCs w:val="32"/>
-        </w:rPr>
-        <w:t>!</w:t>
-      </w:r>
-    </w:p>
-    <w:p>
-      <w:pPr>
-        <w:pStyle w:val="ListParagraph"/>
-        <w:rPr>
-          <w:b/>
-          <w:bCs/>
-          <w:sz w:val="32"/>
-          <w:szCs w:val="32"/>
-        </w:rPr>
-      </w:pPr>
-      <w:r>
-        <w:rPr>
-          <w:b/>
-          <w:bCs/>
-          <w:sz w:val="32"/>
-          <w:szCs w:val="32"/>
-        </w:rPr>
-        <w:t>THE CODE FOR THE STARS WHICH I HAVE WRITTEN IS EXPANDED THAT’S IT</w:t>
-      </w:r>
-      <w:proofErr w:type="gramStart"/>
-      <w:r>
-        <w:rPr>
-          <w:b/>
-          <w:bCs/>
-          <w:sz w:val="32"/>
-          <w:szCs w:val="32"/>
-        </w:rPr>
-        <w:t>!!..</w:t>
-      </w:r>
-      <w:proofErr w:type="gramEnd"/>
-    </w:p>
-    <w:p>
-      <w:pPr>
-        <w:pStyle w:val="ListParagraph"/>
-        <w:rPr>
-          <w:b/>
-          <w:bCs/>
-          <w:sz w:val="32"/>
-          <w:szCs w:val="32"/>
-        </w:rPr>
-      </w:pPr>
-      <w:proofErr w:type="gramStart"/>
-      <w:r>
-        <w:rPr>
-          <w:b/>
-          <w:bCs/>
-          <w:sz w:val="32"/>
-          <w:szCs w:val="32"/>
-        </w:rPr>
-        <w:t>SO</w:t>
-      </w:r>
-      <w:proofErr w:type="gramEnd"/>
-      <w:r>
-        <w:rPr>
-          <w:b/>
-          <w:bCs/>
-          <w:sz w:val="32"/>
-          <w:szCs w:val="32"/>
-        </w:rPr>
-        <w:t xml:space="preserve"> IF U WANT TO CALCULATE THE TOTAL </w:t>
+        <w:t xml:space="preserve">SO IF U WANT TO CALCULATE THE TOTAL </w:t>
       </w:r>
       <w:r>
         <w:rPr>
@@ -12658,9 +12105,8 @@
           <w:lang w:val="en-US"/>
         </w:rPr>
         <w:lastRenderedPageBreak/>
-        <w:t xml:space="preserve">RIGHT TRIANGLE ALPHABET </w:t>
-      </w:r>
-      <w:proofErr w:type="gramStart"/>
+        <w:t>RIGHT TRIANGLE ALPHABET PATTERN</w:t>
+      </w:r>
       <w:r>
         <w:rPr>
           <w:b/>
@@ -12670,30 +12116,7 @@
           <w:u w:val="single"/>
           <w:lang w:val="en-US"/>
         </w:rPr>
-        <w:t>PATTERN</w:t>
-      </w:r>
-      <w:r>
-        <w:rPr>
-          <w:b/>
-          <w:bCs/>
-          <w:sz w:val="32"/>
-          <w:szCs w:val="32"/>
-          <w:u w:val="single"/>
-          <w:lang w:val="en-US"/>
-        </w:rPr>
-        <w:t>(</w:t>
-      </w:r>
-      <w:proofErr w:type="gramEnd"/>
-      <w:r>
-        <w:rPr>
-          <w:b/>
-          <w:bCs/>
-          <w:sz w:val="32"/>
-          <w:szCs w:val="32"/>
-          <w:u w:val="single"/>
-          <w:lang w:val="en-US"/>
-        </w:rPr>
-        <w:t>1)</w:t>
+        <w:t>(1)</w:t>
       </w:r>
     </w:p>
     <w:p>
@@ -12954,29 +12377,7 @@
           <w:u w:val="single"/>
         </w:rPr>
         <w:lastRenderedPageBreak/>
-        <w:t xml:space="preserve">RIGHT TRIANGLE ALPHABET </w:t>
-      </w:r>
-      <w:proofErr w:type="gramStart"/>
-      <w:r>
-        <w:rPr>
-          <w:b/>
-          <w:bCs/>
-          <w:sz w:val="32"/>
-          <w:szCs w:val="32"/>
-          <w:u w:val="single"/>
-        </w:rPr>
-        <w:t>PATTERN(</w:t>
-      </w:r>
-      <w:proofErr w:type="gramEnd"/>
-      <w:r>
-        <w:rPr>
-          <w:b/>
-          <w:bCs/>
-          <w:sz w:val="32"/>
-          <w:szCs w:val="32"/>
-          <w:u w:val="single"/>
-        </w:rPr>
-        <w:t>2)</w:t>
+        <w:t>RIGHT TRIANGLE ALPHABET PATTERN(2)</w:t>
       </w:r>
     </w:p>
     <w:p>
@@ -13915,17 +13316,1066 @@
     </w:p>
     <w:p>
       <w:pPr>
-        <w:pStyle w:val="ListParagraph"/>
-      </w:pPr>
-    </w:p>
-    <w:p>
-      <w:pPr>
-        <w:pStyle w:val="ListParagraph"/>
-      </w:pPr>
-    </w:p>
-    <w:p>
-      <w:pPr>
-        <w:pStyle w:val="ListParagraph"/>
+        <w:rPr>
+          <w:b/>
+          <w:bCs/>
+          <w:sz w:val="40"/>
+          <w:szCs w:val="40"/>
+          <w:u w:val="single"/>
+        </w:rPr>
+      </w:pPr>
+      <w:r>
+        <w:rPr>
+          <w:b/>
+          <w:bCs/>
+          <w:sz w:val="40"/>
+          <w:szCs w:val="40"/>
+          <w:u w:val="single"/>
+        </w:rPr>
+        <w:t>C++ DSA NOTES</w:t>
+      </w:r>
+      <w:r>
+        <w:rPr>
+          <w:b/>
+          <w:bCs/>
+          <w:sz w:val="40"/>
+          <w:szCs w:val="40"/>
+          <w:u w:val="single"/>
+        </w:rPr>
+        <w:t xml:space="preserve">(PART </w:t>
+      </w:r>
+      <w:r>
+        <w:rPr>
+          <w:b/>
+          <w:bCs/>
+          <w:sz w:val="40"/>
+          <w:szCs w:val="40"/>
+          <w:u w:val="single"/>
+        </w:rPr>
+        <w:t>4</w:t>
+      </w:r>
+      <w:r>
+        <w:rPr>
+          <w:b/>
+          <w:bCs/>
+          <w:sz w:val="40"/>
+          <w:szCs w:val="40"/>
+          <w:u w:val="single"/>
+        </w:rPr>
+        <w:t>)</w:t>
+      </w:r>
+    </w:p>
+    <w:p>
+      <w:pPr>
+        <w:rPr>
+          <w:b/>
+          <w:bCs/>
+        </w:rPr>
+      </w:pPr>
+      <w:r>
+        <w:rPr>
+          <w:b/>
+          <w:bCs/>
+        </w:rPr>
+        <w:t xml:space="preserve">1. Digit Extraction Concept </w:t>
+      </w:r>
+    </w:p>
+    <w:p>
+      <w:r>
+        <w:t xml:space="preserve">Ye </w:t>
+      </w:r>
+      <w:proofErr w:type="spellStart"/>
+      <w:r>
+        <w:t>sabse</w:t>
+      </w:r>
+      <w:proofErr w:type="spellEnd"/>
+      <w:r>
+        <w:t xml:space="preserve"> important concept </w:t>
+      </w:r>
+      <w:proofErr w:type="spellStart"/>
+      <w:r>
+        <w:t>hai</w:t>
+      </w:r>
+      <w:proofErr w:type="spellEnd"/>
+      <w:r>
+        <w:t xml:space="preserve">. Agar </w:t>
+      </w:r>
+      <w:proofErr w:type="spellStart"/>
+      <w:r>
+        <w:t>aapko</w:t>
+      </w:r>
+      <w:proofErr w:type="spellEnd"/>
+      <w:r>
+        <w:t xml:space="preserve"> </w:t>
+      </w:r>
+      <w:proofErr w:type="spellStart"/>
+      <w:r>
+        <w:t>kisi</w:t>
+      </w:r>
+      <w:proofErr w:type="spellEnd"/>
+      <w:r>
+        <w:t xml:space="preserve"> number (</w:t>
+      </w:r>
+      <w:proofErr w:type="spellStart"/>
+      <w:r>
+        <w:t>jaise</w:t>
+      </w:r>
+      <w:proofErr w:type="spellEnd"/>
+      <w:r>
+        <w:t xml:space="preserve"> 7789) </w:t>
+      </w:r>
+      <w:proofErr w:type="spellStart"/>
+      <w:r>
+        <w:t>ke</w:t>
+      </w:r>
+      <w:proofErr w:type="spellEnd"/>
+      <w:r>
+        <w:t xml:space="preserve"> </w:t>
+      </w:r>
+      <w:proofErr w:type="spellStart"/>
+      <w:r>
+        <w:t>saare</w:t>
+      </w:r>
+      <w:proofErr w:type="spellEnd"/>
+      <w:r>
+        <w:t xml:space="preserve"> digits </w:t>
+      </w:r>
+      <w:proofErr w:type="spellStart"/>
+      <w:r>
+        <w:t>alag-alag</w:t>
+      </w:r>
+      <w:proofErr w:type="spellEnd"/>
+      <w:r>
+        <w:t xml:space="preserve"> </w:t>
+      </w:r>
+      <w:proofErr w:type="spellStart"/>
+      <w:r>
+        <w:t>chahiye</w:t>
+      </w:r>
+      <w:proofErr w:type="spellEnd"/>
+      <w:r>
+        <w:t xml:space="preserve">, </w:t>
+      </w:r>
+      <w:proofErr w:type="spellStart"/>
+      <w:r>
+        <w:t>toh</w:t>
+      </w:r>
+      <w:proofErr w:type="spellEnd"/>
+      <w:r>
+        <w:t xml:space="preserve"> ye trick use </w:t>
+      </w:r>
+      <w:proofErr w:type="spellStart"/>
+      <w:r>
+        <w:t>hoti</w:t>
+      </w:r>
+      <w:proofErr w:type="spellEnd"/>
+      <w:r>
+        <w:t xml:space="preserve"> </w:t>
+      </w:r>
+      <w:proofErr w:type="spellStart"/>
+      <w:r>
+        <w:t>hai</w:t>
+      </w:r>
+      <w:proofErr w:type="spellEnd"/>
+      <w:r>
+        <w:t>:</w:t>
+      </w:r>
+    </w:p>
+    <w:p>
+      <w:pPr>
+        <w:numPr>
+          <w:ilvl w:val="0"/>
+          <w:numId w:val="31"/>
+        </w:numPr>
+      </w:pPr>
+      <w:r>
+        <w:rPr>
+          <w:b/>
+          <w:bCs/>
+        </w:rPr>
+        <w:t>Logic:</w:t>
+      </w:r>
+    </w:p>
+    <w:p>
+      <w:pPr>
+        <w:numPr>
+          <w:ilvl w:val="1"/>
+          <w:numId w:val="31"/>
+        </w:numPr>
+      </w:pPr>
+      <w:r>
+        <w:rPr>
+          <w:b/>
+          <w:bCs/>
+        </w:rPr>
+        <w:t xml:space="preserve">Last Digit </w:t>
+      </w:r>
+      <w:proofErr w:type="spellStart"/>
+      <w:r>
+        <w:rPr>
+          <w:b/>
+          <w:bCs/>
+        </w:rPr>
+        <w:t>nikalne</w:t>
+      </w:r>
+      <w:proofErr w:type="spellEnd"/>
+      <w:r>
+        <w:rPr>
+          <w:b/>
+          <w:bCs/>
+        </w:rPr>
+        <w:t xml:space="preserve"> </w:t>
+      </w:r>
+      <w:proofErr w:type="spellStart"/>
+      <w:r>
+        <w:rPr>
+          <w:b/>
+          <w:bCs/>
+        </w:rPr>
+        <w:t>ke</w:t>
+      </w:r>
+      <w:proofErr w:type="spellEnd"/>
+      <w:r>
+        <w:rPr>
+          <w:b/>
+          <w:bCs/>
+        </w:rPr>
+        <w:t xml:space="preserve"> </w:t>
+      </w:r>
+      <w:proofErr w:type="spellStart"/>
+      <w:r>
+        <w:rPr>
+          <w:b/>
+          <w:bCs/>
+        </w:rPr>
+        <w:t>liye</w:t>
+      </w:r>
+      <w:proofErr w:type="spellEnd"/>
+      <w:r>
+        <w:rPr>
+          <w:b/>
+          <w:bCs/>
+        </w:rPr>
+        <w:t>:</w:t>
+      </w:r>
+      <w:r>
+        <w:t xml:space="preserve"> Number ka modulo 10 (% 10) karo.</w:t>
+      </w:r>
+    </w:p>
+    <w:p>
+      <w:pPr>
+        <w:numPr>
+          <w:ilvl w:val="2"/>
+          <w:numId w:val="31"/>
+        </w:numPr>
+      </w:pPr>
+      <w:r>
+        <w:t>7789 % 10 = 9 (</w:t>
+      </w:r>
+      <w:proofErr w:type="spellStart"/>
+      <w:r>
+        <w:t>Kyuki</w:t>
+      </w:r>
+      <w:proofErr w:type="spellEnd"/>
+      <w:r>
+        <w:t xml:space="preserve"> 10 se divide </w:t>
+      </w:r>
+      <w:proofErr w:type="spellStart"/>
+      <w:r>
+        <w:t>karne</w:t>
+      </w:r>
+      <w:proofErr w:type="spellEnd"/>
+      <w:r>
+        <w:t xml:space="preserve"> par 9 remainder </w:t>
+      </w:r>
+      <w:proofErr w:type="spellStart"/>
+      <w:r>
+        <w:t>bachta</w:t>
+      </w:r>
+      <w:proofErr w:type="spellEnd"/>
+      <w:r>
+        <w:t xml:space="preserve"> </w:t>
+      </w:r>
+      <w:proofErr w:type="spellStart"/>
+      <w:r>
+        <w:t>hai</w:t>
+      </w:r>
+      <w:proofErr w:type="spellEnd"/>
+      <w:r>
+        <w:t>).</w:t>
+      </w:r>
+    </w:p>
+    <w:p>
+      <w:pPr>
+        <w:numPr>
+          <w:ilvl w:val="1"/>
+          <w:numId w:val="31"/>
+        </w:numPr>
+      </w:pPr>
+      <w:r>
+        <w:rPr>
+          <w:b/>
+          <w:bCs/>
+        </w:rPr>
+        <w:t xml:space="preserve">Last Digit </w:t>
+      </w:r>
+      <w:proofErr w:type="spellStart"/>
+      <w:r>
+        <w:rPr>
+          <w:b/>
+          <w:bCs/>
+        </w:rPr>
+        <w:t>hatane</w:t>
+      </w:r>
+      <w:proofErr w:type="spellEnd"/>
+      <w:r>
+        <w:rPr>
+          <w:b/>
+          <w:bCs/>
+        </w:rPr>
+        <w:t xml:space="preserve"> </w:t>
+      </w:r>
+      <w:proofErr w:type="spellStart"/>
+      <w:r>
+        <w:rPr>
+          <w:b/>
+          <w:bCs/>
+        </w:rPr>
+        <w:t>ke</w:t>
+      </w:r>
+      <w:proofErr w:type="spellEnd"/>
+      <w:r>
+        <w:rPr>
+          <w:b/>
+          <w:bCs/>
+        </w:rPr>
+        <w:t xml:space="preserve"> </w:t>
+      </w:r>
+      <w:proofErr w:type="spellStart"/>
+      <w:r>
+        <w:rPr>
+          <w:b/>
+          <w:bCs/>
+        </w:rPr>
+        <w:t>liye</w:t>
+      </w:r>
+      <w:proofErr w:type="spellEnd"/>
+      <w:r>
+        <w:rPr>
+          <w:b/>
+          <w:bCs/>
+        </w:rPr>
+        <w:t>:</w:t>
+      </w:r>
+      <w:r>
+        <w:t xml:space="preserve"> Number ko 10 se divide (/ 10) karo.</w:t>
+      </w:r>
+    </w:p>
+    <w:p>
+      <w:pPr>
+        <w:numPr>
+          <w:ilvl w:val="2"/>
+          <w:numId w:val="31"/>
+        </w:numPr>
+      </w:pPr>
+      <w:r>
+        <w:t xml:space="preserve">7789 / 10 = 778 (C++ </w:t>
+      </w:r>
+      <w:proofErr w:type="spellStart"/>
+      <w:r>
+        <w:t>mein</w:t>
+      </w:r>
+      <w:proofErr w:type="spellEnd"/>
+      <w:r>
+        <w:t xml:space="preserve"> integer division decimal part ko </w:t>
+      </w:r>
+      <w:proofErr w:type="spellStart"/>
+      <w:r>
+        <w:t>hata</w:t>
+      </w:r>
+      <w:proofErr w:type="spellEnd"/>
+      <w:r>
+        <w:t xml:space="preserve"> </w:t>
+      </w:r>
+      <w:proofErr w:type="spellStart"/>
+      <w:r>
+        <w:t>deta</w:t>
+      </w:r>
+      <w:proofErr w:type="spellEnd"/>
+      <w:r>
+        <w:t xml:space="preserve"> </w:t>
+      </w:r>
+      <w:proofErr w:type="spellStart"/>
+      <w:r>
+        <w:t>hai</w:t>
+      </w:r>
+      <w:proofErr w:type="spellEnd"/>
+      <w:r>
+        <w:t>).</w:t>
+      </w:r>
+    </w:p>
+    <w:p>
+      <w:pPr>
+        <w:numPr>
+          <w:ilvl w:val="0"/>
+          <w:numId w:val="31"/>
+        </w:numPr>
+      </w:pPr>
+      <w:r>
+        <w:rPr>
+          <w:b/>
+          <w:bCs/>
+        </w:rPr>
+        <w:t>Process:</w:t>
+      </w:r>
+      <w:r>
+        <w:t xml:space="preserve"> Ise tab </w:t>
+      </w:r>
+      <w:proofErr w:type="spellStart"/>
+      <w:r>
+        <w:t>tak</w:t>
+      </w:r>
+      <w:proofErr w:type="spellEnd"/>
+      <w:r>
+        <w:t xml:space="preserve"> repeat karo jab </w:t>
+      </w:r>
+      <w:proofErr w:type="spellStart"/>
+      <w:r>
+        <w:t>tak</w:t>
+      </w:r>
+      <w:proofErr w:type="spellEnd"/>
+      <w:r>
+        <w:t xml:space="preserve"> number 0 </w:t>
+      </w:r>
+      <w:proofErr w:type="spellStart"/>
+      <w:r>
+        <w:t>na</w:t>
+      </w:r>
+      <w:proofErr w:type="spellEnd"/>
+      <w:r>
+        <w:t xml:space="preserve"> </w:t>
+      </w:r>
+      <w:proofErr w:type="spellStart"/>
+      <w:r>
+        <w:t>ho</w:t>
+      </w:r>
+      <w:proofErr w:type="spellEnd"/>
+      <w:r>
+        <w:t xml:space="preserve"> </w:t>
+      </w:r>
+      <w:proofErr w:type="spellStart"/>
+      <w:r>
+        <w:t>jaye</w:t>
+      </w:r>
+      <w:proofErr w:type="spellEnd"/>
+      <w:r>
+        <w:t xml:space="preserve">. Extraction </w:t>
+      </w:r>
+      <w:proofErr w:type="spellStart"/>
+      <w:r>
+        <w:t>hamesha</w:t>
+      </w:r>
+      <w:proofErr w:type="spellEnd"/>
+      <w:r>
+        <w:t xml:space="preserve"> </w:t>
+      </w:r>
+      <w:r>
+        <w:rPr>
+          <w:b/>
+          <w:bCs/>
+        </w:rPr>
+        <w:t>reverse order</w:t>
+      </w:r>
+      <w:r>
+        <w:t xml:space="preserve"> </w:t>
+      </w:r>
+      <w:proofErr w:type="spellStart"/>
+      <w:r>
+        <w:t>mein</w:t>
+      </w:r>
+      <w:proofErr w:type="spellEnd"/>
+      <w:r>
+        <w:t xml:space="preserve"> </w:t>
+      </w:r>
+      <w:proofErr w:type="spellStart"/>
+      <w:r>
+        <w:t>hogi</w:t>
+      </w:r>
+      <w:proofErr w:type="spellEnd"/>
+      <w:r>
+        <w:t xml:space="preserve"> (9, fir 8, fir 7, fir 7).</w:t>
+      </w:r>
+    </w:p>
+    <w:p>
+      <w:r>
+        <w:lastRenderedPageBreak/>
+        <w:drawing>
+          <wp:inline distT="0" distB="0" distL="0" distR="0" wp14:anchorId="601A1D39" wp14:editId="070187EF">
+            <wp:extent cx="5731510" cy="4565650"/>
+            <wp:effectExtent l="0" t="0" r="2540" b="6350"/>
+            <wp:docPr id="2033643544" name="Picture 1"/>
+            <wp:cNvGraphicFramePr>
+              <a:graphicFrameLocks xmlns:a="http://schemas.openxmlformats.org/drawingml/2006/main" noChangeAspect="1"/>
+            </wp:cNvGraphicFramePr>
+            <a:graphic xmlns:a="http://schemas.openxmlformats.org/drawingml/2006/main">
+              <a:graphicData uri="http://schemas.openxmlformats.org/drawingml/2006/picture">
+                <pic:pic xmlns:pic="http://schemas.openxmlformats.org/drawingml/2006/picture">
+                  <pic:nvPicPr>
+                    <pic:cNvPr id="2033643544" name=""/>
+                    <pic:cNvPicPr/>
+                  </pic:nvPicPr>
+                  <pic:blipFill>
+                    <a:blip r:embed="rId83"/>
+                    <a:stretch>
+                      <a:fillRect/>
+                    </a:stretch>
+                  </pic:blipFill>
+                  <pic:spPr>
+                    <a:xfrm>
+                      <a:off x="0" y="0"/>
+                      <a:ext cx="5731510" cy="4565650"/>
+                    </a:xfrm>
+                    <a:prstGeom prst="rect">
+                      <a:avLst/>
+                    </a:prstGeom>
+                  </pic:spPr>
+                </pic:pic>
+              </a:graphicData>
+            </a:graphic>
+          </wp:inline>
+        </w:drawing>
+      </w:r>
+    </w:p>
+    <w:p>
+      <w:pPr>
+        <w:rPr>
+          <w:b/>
+          <w:bCs/>
+          <w:u w:val="single"/>
+        </w:rPr>
+      </w:pPr>
+      <w:r>
+        <w:rPr>
+          <w:b/>
+          <w:bCs/>
+          <w:sz w:val="36"/>
+          <w:szCs w:val="36"/>
+          <w:u w:val="single"/>
+        </w:rPr>
+        <w:t xml:space="preserve">IMPORTANT </w:t>
+      </w:r>
+    </w:p>
+    <w:p>
+      <w:r>
+        <w:drawing>
+          <wp:inline distT="0" distB="0" distL="0" distR="0" wp14:anchorId="193669BD" wp14:editId="578334A7">
+            <wp:extent cx="5725324" cy="3410426"/>
+            <wp:effectExtent l="0" t="0" r="8890" b="0"/>
+            <wp:docPr id="520893615" name="Picture 1"/>
+            <wp:cNvGraphicFramePr>
+              <a:graphicFrameLocks xmlns:a="http://schemas.openxmlformats.org/drawingml/2006/main" noChangeAspect="1"/>
+            </wp:cNvGraphicFramePr>
+            <a:graphic xmlns:a="http://schemas.openxmlformats.org/drawingml/2006/main">
+              <a:graphicData uri="http://schemas.openxmlformats.org/drawingml/2006/picture">
+                <pic:pic xmlns:pic="http://schemas.openxmlformats.org/drawingml/2006/picture">
+                  <pic:nvPicPr>
+                    <pic:cNvPr id="520893615" name=""/>
+                    <pic:cNvPicPr/>
+                  </pic:nvPicPr>
+                  <pic:blipFill>
+                    <a:blip r:embed="rId84"/>
+                    <a:stretch>
+                      <a:fillRect/>
+                    </a:stretch>
+                  </pic:blipFill>
+                  <pic:spPr>
+                    <a:xfrm>
+                      <a:off x="0" y="0"/>
+                      <a:ext cx="5725324" cy="3410426"/>
+                    </a:xfrm>
+                    <a:prstGeom prst="rect">
+                      <a:avLst/>
+                    </a:prstGeom>
+                  </pic:spPr>
+                </pic:pic>
+              </a:graphicData>
+            </a:graphic>
+          </wp:inline>
+        </w:drawing>
+      </w:r>
+      <w:r>
+        <w:pict w14:anchorId="5875A18F">
+          <v:rect id="_x0000_i1099" style="width:0;height:1.5pt" o:hralign="center" o:bullet="t" o:hrstd="t" o:hr="t" fillcolor="#a0a0a0" stroked="f"/>
+        </w:pict>
+      </w:r>
+    </w:p>
+    <w:p>
+      <w:pPr>
+        <w:rPr>
+          <w:b/>
+          <w:bCs/>
+        </w:rPr>
+      </w:pPr>
+      <w:r>
+        <w:rPr>
+          <w:b/>
+          <w:bCs/>
+        </w:rPr>
+        <w:lastRenderedPageBreak/>
+        <w:t xml:space="preserve">2. Count Digits </w:t>
+      </w:r>
+    </w:p>
+    <w:p>
+      <w:r>
+        <w:t xml:space="preserve">Problem: Ek number n diya </w:t>
+      </w:r>
+      <w:proofErr w:type="spellStart"/>
+      <w:r>
+        <w:t>hai</w:t>
+      </w:r>
+      <w:proofErr w:type="spellEnd"/>
+      <w:r>
+        <w:t xml:space="preserve">, </w:t>
+      </w:r>
+      <w:proofErr w:type="spellStart"/>
+      <w:r>
+        <w:t>usme</w:t>
+      </w:r>
+      <w:proofErr w:type="spellEnd"/>
+      <w:r>
+        <w:t xml:space="preserve"> </w:t>
+      </w:r>
+      <w:proofErr w:type="spellStart"/>
+      <w:r>
+        <w:t>kitne</w:t>
+      </w:r>
+      <w:proofErr w:type="spellEnd"/>
+      <w:r>
+        <w:t xml:space="preserve"> digits hain ye </w:t>
+      </w:r>
+      <w:proofErr w:type="spellStart"/>
+      <w:r>
+        <w:t>batana</w:t>
+      </w:r>
+      <w:proofErr w:type="spellEnd"/>
+      <w:r>
+        <w:t xml:space="preserve"> </w:t>
+      </w:r>
+      <w:proofErr w:type="spellStart"/>
+      <w:r>
+        <w:t>hai</w:t>
+      </w:r>
+      <w:proofErr w:type="spellEnd"/>
+      <w:r>
+        <w:t>.</w:t>
+      </w:r>
+    </w:p>
+    <w:p>
+      <w:pPr>
+        <w:numPr>
+          <w:ilvl w:val="0"/>
+          <w:numId w:val="32"/>
+        </w:numPr>
+      </w:pPr>
+      <w:r>
+        <w:rPr>
+          <w:b/>
+          <w:bCs/>
+        </w:rPr>
+        <w:t>Method 1 (Loop):</w:t>
+      </w:r>
+      <w:r>
+        <w:t xml:space="preserve"> Extraction </w:t>
+      </w:r>
+      <w:proofErr w:type="spellStart"/>
+      <w:r>
+        <w:t>wala</w:t>
+      </w:r>
+      <w:proofErr w:type="spellEnd"/>
+      <w:r>
+        <w:t xml:space="preserve"> logic use </w:t>
+      </w:r>
+      <w:proofErr w:type="spellStart"/>
+      <w:r>
+        <w:t>karke</w:t>
+      </w:r>
+      <w:proofErr w:type="spellEnd"/>
+      <w:r>
+        <w:t xml:space="preserve"> ek counter </w:t>
+      </w:r>
+      <w:proofErr w:type="spellStart"/>
+      <w:r>
+        <w:t>chalao</w:t>
+      </w:r>
+      <w:proofErr w:type="spellEnd"/>
+      <w:r>
+        <w:t>.</w:t>
+      </w:r>
+    </w:p>
+    <w:p>
+      <w:pPr>
+        <w:numPr>
+          <w:ilvl w:val="0"/>
+          <w:numId w:val="33"/>
+        </w:numPr>
+      </w:pPr>
+      <w:r>
+        <w:rPr>
+          <w:b/>
+          <w:bCs/>
+        </w:rPr>
+        <w:t>Method 2 (Logarithm - Extra Info):</w:t>
+      </w:r>
+      <w:r>
+        <w:t xml:space="preserve"> Bina loop </w:t>
+      </w:r>
+      <w:proofErr w:type="spellStart"/>
+      <w:r>
+        <w:t>ke</w:t>
+      </w:r>
+      <w:proofErr w:type="spellEnd"/>
+      <w:r>
+        <w:t xml:space="preserve"> </w:t>
+      </w:r>
+      <w:proofErr w:type="spellStart"/>
+      <w:r>
+        <w:t>bhi</w:t>
+      </w:r>
+      <w:proofErr w:type="spellEnd"/>
+      <w:r>
+        <w:t xml:space="preserve"> </w:t>
+      </w:r>
+      <w:proofErr w:type="spellStart"/>
+      <w:r>
+        <w:t>kar</w:t>
+      </w:r>
+      <w:proofErr w:type="spellEnd"/>
+      <w:r>
+        <w:t xml:space="preserve"> </w:t>
+      </w:r>
+      <w:proofErr w:type="spellStart"/>
+      <w:r>
+        <w:t>sakte</w:t>
+      </w:r>
+      <w:proofErr w:type="spellEnd"/>
+      <w:r>
+        <w:t xml:space="preserve"> hain.</w:t>
+      </w:r>
+    </w:p>
+    <w:p>
+      <w:pPr>
+        <w:numPr>
+          <w:ilvl w:val="1"/>
+          <w:numId w:val="33"/>
+        </w:numPr>
+      </w:pPr>
+      <w:r>
+        <w:t>Formula: int(log10(n) + 1)</w:t>
+      </w:r>
+    </w:p>
+    <w:p>
+      <w:pPr>
+        <w:numPr>
+          <w:ilvl w:val="0"/>
+          <w:numId w:val="33"/>
+        </w:numPr>
+      </w:pPr>
+      <w:r>
+        <w:rPr>
+          <w:b/>
+          <w:bCs/>
+        </w:rPr>
+        <w:t>Time Complexity:</w:t>
+      </w:r>
+      <w:r>
+        <w:t xml:space="preserve"> {O}(log_{10} n).</w:t>
+      </w:r>
+    </w:p>
+    <w:p>
+      <w:pPr>
+        <w:numPr>
+          <w:ilvl w:val="1"/>
+          <w:numId w:val="33"/>
+        </w:numPr>
+      </w:pPr>
+      <w:r>
+        <w:rPr>
+          <w:i/>
+          <w:iCs/>
+        </w:rPr>
+        <w:t>Note:</w:t>
+      </w:r>
+      <w:r>
+        <w:t xml:space="preserve"> Jab </w:t>
+      </w:r>
+      <w:proofErr w:type="spellStart"/>
+      <w:r>
+        <w:t>bhi</w:t>
+      </w:r>
+      <w:proofErr w:type="spellEnd"/>
+      <w:r>
+        <w:t xml:space="preserve"> division se loop </w:t>
+      </w:r>
+      <w:proofErr w:type="spellStart"/>
+      <w:r>
+        <w:t>chalta</w:t>
+      </w:r>
+      <w:proofErr w:type="spellEnd"/>
+      <w:r>
+        <w:t xml:space="preserve"> </w:t>
+      </w:r>
+      <w:proofErr w:type="spellStart"/>
+      <w:r>
+        <w:t>hai</w:t>
+      </w:r>
+      <w:proofErr w:type="spellEnd"/>
+      <w:r>
+        <w:t xml:space="preserve">, complexity </w:t>
+      </w:r>
+      <w:proofErr w:type="spellStart"/>
+      <w:r>
+        <w:t>hamesha</w:t>
+      </w:r>
+      <w:proofErr w:type="spellEnd"/>
+      <w:r>
+        <w:t xml:space="preserve"> logarithmic </w:t>
+      </w:r>
+      <w:proofErr w:type="spellStart"/>
+      <w:r>
+        <w:t>hoti</w:t>
+      </w:r>
+      <w:proofErr w:type="spellEnd"/>
+      <w:r>
+        <w:t xml:space="preserve"> </w:t>
+      </w:r>
+      <w:proofErr w:type="spellStart"/>
+      <w:r>
+        <w:t>hai</w:t>
+      </w:r>
+      <w:proofErr w:type="spellEnd"/>
+      <w:r>
+        <w:t>.</w:t>
+      </w:r>
+    </w:p>
+    <w:p>
+      <w:r>
+        <w:drawing>
+          <wp:inline distT="0" distB="0" distL="0" distR="0" wp14:anchorId="17696F7D" wp14:editId="5B6764AA">
+            <wp:extent cx="5731510" cy="5007610"/>
+            <wp:effectExtent l="0" t="0" r="2540" b="2540"/>
+            <wp:docPr id="1836390298" name="Picture 1"/>
+            <wp:cNvGraphicFramePr>
+              <a:graphicFrameLocks xmlns:a="http://schemas.openxmlformats.org/drawingml/2006/main" noChangeAspect="1"/>
+            </wp:cNvGraphicFramePr>
+            <a:graphic xmlns:a="http://schemas.openxmlformats.org/drawingml/2006/main">
+              <a:graphicData uri="http://schemas.openxmlformats.org/drawingml/2006/picture">
+                <pic:pic xmlns:pic="http://schemas.openxmlformats.org/drawingml/2006/picture">
+                  <pic:nvPicPr>
+                    <pic:cNvPr id="1836390298" name=""/>
+                    <pic:cNvPicPr/>
+                  </pic:nvPicPr>
+                  <pic:blipFill>
+                    <a:blip r:embed="rId85"/>
+                    <a:stretch>
+                      <a:fillRect/>
+                    </a:stretch>
+                  </pic:blipFill>
+                  <pic:spPr>
+                    <a:xfrm>
+                      <a:off x="0" y="0"/>
+                      <a:ext cx="5731510" cy="5007610"/>
+                    </a:xfrm>
+                    <a:prstGeom prst="rect">
+                      <a:avLst/>
+                    </a:prstGeom>
+                  </pic:spPr>
+                </pic:pic>
+              </a:graphicData>
+            </a:graphic>
+          </wp:inline>
+        </w:drawing>
+      </w:r>
+    </w:p>
+    <w:p>
+      <w:pPr>
+        <w:rPr>
+          <w:b/>
+          <w:bCs/>
+          <w:sz w:val="32"/>
+          <w:szCs w:val="32"/>
+        </w:rPr>
+      </w:pPr>
+    </w:p>
+    <w:p>
+      <w:pPr>
+        <w:rPr>
+          <w:b/>
+          <w:bCs/>
+          <w:sz w:val="32"/>
+          <w:szCs w:val="32"/>
+        </w:rPr>
+      </w:pPr>
+      <w:r>
+        <w:rPr>
+          <w:b/>
+          <w:bCs/>
+          <w:sz w:val="32"/>
+          <w:szCs w:val="32"/>
+        </w:rPr>
+        <w:t>OR ANOTHER LOGIC</w:t>
+      </w:r>
+    </w:p>
+    <w:p>
+      <w:r>
+        <w:lastRenderedPageBreak/>
+        <w:t xml:space="preserve">  </w:t>
+      </w:r>
+      <w:r>
+        <w:drawing>
+          <wp:inline distT="0" distB="0" distL="0" distR="0" wp14:anchorId="5815BAFF" wp14:editId="54B3A22D">
+            <wp:extent cx="4401164" cy="2981741"/>
+            <wp:effectExtent l="0" t="0" r="0" b="9525"/>
+            <wp:docPr id="977140015" name="Picture 1"/>
+            <wp:cNvGraphicFramePr>
+              <a:graphicFrameLocks xmlns:a="http://schemas.openxmlformats.org/drawingml/2006/main" noChangeAspect="1"/>
+            </wp:cNvGraphicFramePr>
+            <a:graphic xmlns:a="http://schemas.openxmlformats.org/drawingml/2006/main">
+              <a:graphicData uri="http://schemas.openxmlformats.org/drawingml/2006/picture">
+                <pic:pic xmlns:pic="http://schemas.openxmlformats.org/drawingml/2006/picture">
+                  <pic:nvPicPr>
+                    <pic:cNvPr id="977140015" name=""/>
+                    <pic:cNvPicPr/>
+                  </pic:nvPicPr>
+                  <pic:blipFill>
+                    <a:blip r:embed="rId86"/>
+                    <a:stretch>
+                      <a:fillRect/>
+                    </a:stretch>
+                  </pic:blipFill>
+                  <pic:spPr>
+                    <a:xfrm>
+                      <a:off x="0" y="0"/>
+                      <a:ext cx="4401164" cy="2981741"/>
+                    </a:xfrm>
+                    <a:prstGeom prst="rect">
+                      <a:avLst/>
+                    </a:prstGeom>
+                  </pic:spPr>
+                </pic:pic>
+              </a:graphicData>
+            </a:graphic>
+          </wp:inline>
+        </w:drawing>
+      </w:r>
+    </w:p>
+    <w:p>
+      <w:r>
+        <w:pict w14:anchorId="7B72F0C8">
+          <v:rect id="_x0000_i1142" style="width:0;height:1.5pt" o:hralign="center" o:hrstd="t" o:hr="t" fillcolor="#a0a0a0" stroked="f"/>
+        </w:pict>
+      </w:r>
+    </w:p>
+    <w:p>
+      <w:pPr>
+        <w:ind w:left="360"/>
+        <w:rPr>
+          <w:b/>
+          <w:bCs/>
+        </w:rPr>
+      </w:pPr>
+      <w:r>
+        <w:rPr>
+          <w:b/>
+          <w:bCs/>
+        </w:rPr>
+        <w:t>3. Reverse a Number</w:t>
+      </w:r>
+    </w:p>
+    <w:p>
+      <w:pPr>
+        <w:ind w:left="360"/>
+      </w:pPr>
+      <w:r>
+        <w:t xml:space="preserve">Problem: 7789 ko 9877 banana </w:t>
+      </w:r>
+      <w:proofErr w:type="spellStart"/>
+      <w:r>
+        <w:t>hai</w:t>
+      </w:r>
+      <w:proofErr w:type="spellEnd"/>
+      <w:r>
+        <w:t>.</w:t>
+      </w:r>
+    </w:p>
+    <w:p>
+      <w:pPr>
+        <w:numPr>
+          <w:ilvl w:val="0"/>
+          <w:numId w:val="34"/>
+        </w:numPr>
+      </w:pPr>
+      <w:r>
+        <w:rPr>
+          <w:b/>
+          <w:bCs/>
+        </w:rPr>
+        <w:t>Logic:</w:t>
+      </w:r>
+      <w:r>
+        <w:t xml:space="preserve"> Ek </w:t>
+      </w:r>
+      <w:proofErr w:type="spellStart"/>
+      <w:r>
+        <w:t>reverseNum</w:t>
+      </w:r>
+      <w:proofErr w:type="spellEnd"/>
+      <w:r>
+        <w:t xml:space="preserve"> variable ko 0 se </w:t>
+      </w:r>
+      <w:proofErr w:type="spellStart"/>
+      <w:r>
+        <w:t>shuru</w:t>
+      </w:r>
+      <w:proofErr w:type="spellEnd"/>
+      <w:r>
+        <w:t xml:space="preserve"> karo. Har step </w:t>
+      </w:r>
+      <w:proofErr w:type="spellStart"/>
+      <w:r>
+        <w:t>mein</w:t>
+      </w:r>
+      <w:proofErr w:type="spellEnd"/>
+      <w:r>
+        <w:t xml:space="preserve"> </w:t>
+      </w:r>
+      <w:proofErr w:type="spellStart"/>
+      <w:r>
+        <w:t>purane</w:t>
+      </w:r>
+      <w:proofErr w:type="spellEnd"/>
+      <w:r>
+        <w:t xml:space="preserve"> reverse number ko 10 se multiply karo aur </w:t>
+      </w:r>
+      <w:proofErr w:type="spellStart"/>
+      <w:r>
+        <w:t>naya</w:t>
+      </w:r>
+      <w:proofErr w:type="spellEnd"/>
+      <w:r>
+        <w:t xml:space="preserve"> digit add </w:t>
+      </w:r>
+      <w:proofErr w:type="spellStart"/>
+      <w:r>
+        <w:t>kar</w:t>
+      </w:r>
+      <w:proofErr w:type="spellEnd"/>
+      <w:r>
+        <w:t xml:space="preserve"> do.</w:t>
+      </w:r>
+    </w:p>
+    <w:p>
+      <w:pPr>
+        <w:ind w:left="360"/>
       </w:pPr>
     </w:p>
     <w:sectPr>
@@ -13942,7 +14392,7 @@
 <w:numbering xmlns:wpc="http://schemas.microsoft.com/office/word/2010/wordprocessingCanvas" xmlns:cx="http://schemas.microsoft.com/office/drawing/2014/chartex" xmlns:cx1="http://schemas.microsoft.com/office/drawing/2015/9/8/chartex" xmlns:cx2="http://schemas.microsoft.com/office/drawing/2015/10/21/chartex" xmlns:cx3="http://schemas.microsoft.com/office/drawing/2016/5/9/chartex" xmlns:cx4="http://schemas.microsoft.com/office/drawing/2016/5/10/chartex" xmlns:cx5="http://schemas.microsoft.com/office/drawing/2016/5/11/chartex" xmlns:cx6="http://schemas.microsoft.com/office/drawing/2016/5/12/chartex" xmlns:cx7="http://schemas.microsoft.com/office/drawing/2016/5/13/chartex" xmlns:cx8="http://schemas.microsoft.com/office/drawing/2016/5/14/chartex" xmlns:mc="http://schemas.openxmlformats.org/markup-compatibility/2006" xmlns:aink="http://schemas.microsoft.com/office/drawing/2016/ink" xmlns:am3d="http://schemas.microsoft.com/office/drawing/2017/model3d" xmlns:o="urn:schemas-microsoft-com:office:office" xmlns:oel="http://schemas.microsoft.com/office/2019/extlst" xmlns:r="http://schemas.openxmlformats.org/officeDocument/2006/relationships" xmlns:m="http://schemas.openxmlformats.org/officeDocument/2006/math" xmlns:v="urn:schemas-microsoft-com:vml" xmlns:wp14="http://schemas.microsoft.com/office/word/2010/wordprocessingDrawing" xmlns:wp="http://schemas.openxmlformats.org/drawingml/2006/wordprocessingDrawing" xmlns:w10="urn:schemas-microsoft-com:office:word" xmlns:w="http://schemas.openxmlformats.org/wordprocessingml/2006/main" xmlns:w14="http://schemas.microsoft.com/office/word/2010/wordml" xmlns:w15="http://schemas.microsoft.com/office/word/2012/wordml" xmlns:w16cex="http://schemas.microsoft.com/office/word/2018/wordml/cex" xmlns:w16cid="http://schemas.microsoft.com/office/word/2016/wordml/cid" xmlns:w16="http://schemas.microsoft.com/office/word/2018/wordml" xmlns:w16du="http://schemas.microsoft.com/office/word/2023/wordml/word16du" xmlns:w16sdtdh="http://schemas.microsoft.com/office/word/2020/wordml/sdtdatahash" xmlns:w16sdtfl="http://schemas.microsoft.com/office/word/2024/wordml/sdtformatlock" xmlns:w16se="http://schemas.microsoft.com/office/word/2015/wordml/symex" xmlns:wpg="http://schemas.microsoft.com/office/word/2010/wordprocessingGroup" xmlns:wpi="http://schemas.microsoft.com/office/word/2010/wordprocessingInk" xmlns:wne="http://schemas.microsoft.com/office/word/2006/wordml" xmlns:wps="http://schemas.microsoft.com/office/word/2010/wordprocessingShape" mc:Ignorable="w14 w15 w16se w16cid w16 w16cex w16sdtdh w16sdtfl w16du wp14">
   <w:numPicBullet w:numPicBulletId="0">
     <w:pict>
-      <v:rect id="_x0000_i1044" style="width:0;height:1.5pt" o:hralign="center" o:bullet="t" o:hrstd="t" o:hr="t" fillcolor="#a0a0a0" stroked="f"/>
+      <v:rect id="_x0000_i1087" style="width:0;height:1.5pt" o:hralign="center" o:bullet="t" o:hrstd="t" o:hr="t" fillcolor="#a0a0a0" stroked="f"/>
     </w:pict>
   </w:numPicBullet>
   <w:abstractNum w:abstractNumId="0" w15:restartNumberingAfterBreak="0">
@@ -14244,6 +14694,453 @@
     </w:lvl>
   </w:abstractNum>
   <w:abstractNum w:abstractNumId="2" w15:restartNumberingAfterBreak="0">
+    <w:nsid w:val="0FBF3972"/>
+    <w:multiLevelType w:val="multilevel"/>
+    <w:tmpl w:val="F53C877C"/>
+    <w:lvl w:ilvl="0">
+      <w:start w:val="1"/>
+      <w:numFmt w:val="bullet"/>
+      <w:lvlText w:val=""/>
+      <w:lvlJc w:val="left"/>
+      <w:pPr>
+        <w:tabs>
+          <w:tab w:val="num" w:pos="720"/>
+        </w:tabs>
+        <w:ind w:left="720" w:hanging="360"/>
+      </w:pPr>
+      <w:rPr>
+        <w:rFonts w:ascii="Symbol" w:hAnsi="Symbol" w:hint="default"/>
+        <w:sz w:val="20"/>
+      </w:rPr>
+    </w:lvl>
+    <w:lvl w:ilvl="1">
+      <w:start w:val="1"/>
+      <w:numFmt w:val="bullet"/>
+      <w:lvlText w:val="o"/>
+      <w:lvlJc w:val="left"/>
+      <w:pPr>
+        <w:tabs>
+          <w:tab w:val="num" w:pos="1440"/>
+        </w:tabs>
+        <w:ind w:left="1440" w:hanging="360"/>
+      </w:pPr>
+      <w:rPr>
+        <w:rFonts w:ascii="Courier New" w:hAnsi="Courier New" w:hint="default"/>
+        <w:sz w:val="20"/>
+      </w:rPr>
+    </w:lvl>
+    <w:lvl w:ilvl="2" w:tentative="1">
+      <w:start w:val="1"/>
+      <w:numFmt w:val="bullet"/>
+      <w:lvlText w:val=""/>
+      <w:lvlJc w:val="left"/>
+      <w:pPr>
+        <w:tabs>
+          <w:tab w:val="num" w:pos="2160"/>
+        </w:tabs>
+        <w:ind w:left="2160" w:hanging="360"/>
+      </w:pPr>
+      <w:rPr>
+        <w:rFonts w:ascii="Wingdings" w:hAnsi="Wingdings" w:hint="default"/>
+        <w:sz w:val="20"/>
+      </w:rPr>
+    </w:lvl>
+    <w:lvl w:ilvl="3" w:tentative="1">
+      <w:start w:val="1"/>
+      <w:numFmt w:val="bullet"/>
+      <w:lvlText w:val=""/>
+      <w:lvlJc w:val="left"/>
+      <w:pPr>
+        <w:tabs>
+          <w:tab w:val="num" w:pos="2880"/>
+        </w:tabs>
+        <w:ind w:left="2880" w:hanging="360"/>
+      </w:pPr>
+      <w:rPr>
+        <w:rFonts w:ascii="Wingdings" w:hAnsi="Wingdings" w:hint="default"/>
+        <w:sz w:val="20"/>
+      </w:rPr>
+    </w:lvl>
+    <w:lvl w:ilvl="4" w:tentative="1">
+      <w:start w:val="1"/>
+      <w:numFmt w:val="bullet"/>
+      <w:lvlText w:val=""/>
+      <w:lvlJc w:val="left"/>
+      <w:pPr>
+        <w:tabs>
+          <w:tab w:val="num" w:pos="3600"/>
+        </w:tabs>
+        <w:ind w:left="3600" w:hanging="360"/>
+      </w:pPr>
+      <w:rPr>
+        <w:rFonts w:ascii="Wingdings" w:hAnsi="Wingdings" w:hint="default"/>
+        <w:sz w:val="20"/>
+      </w:rPr>
+    </w:lvl>
+    <w:lvl w:ilvl="5" w:tentative="1">
+      <w:start w:val="1"/>
+      <w:numFmt w:val="bullet"/>
+      <w:lvlText w:val=""/>
+      <w:lvlJc w:val="left"/>
+      <w:pPr>
+        <w:tabs>
+          <w:tab w:val="num" w:pos="4320"/>
+        </w:tabs>
+        <w:ind w:left="4320" w:hanging="360"/>
+      </w:pPr>
+      <w:rPr>
+        <w:rFonts w:ascii="Wingdings" w:hAnsi="Wingdings" w:hint="default"/>
+        <w:sz w:val="20"/>
+      </w:rPr>
+    </w:lvl>
+    <w:lvl w:ilvl="6" w:tentative="1">
+      <w:start w:val="1"/>
+      <w:numFmt w:val="bullet"/>
+      <w:lvlText w:val=""/>
+      <w:lvlJc w:val="left"/>
+      <w:pPr>
+        <w:tabs>
+          <w:tab w:val="num" w:pos="5040"/>
+        </w:tabs>
+        <w:ind w:left="5040" w:hanging="360"/>
+      </w:pPr>
+      <w:rPr>
+        <w:rFonts w:ascii="Wingdings" w:hAnsi="Wingdings" w:hint="default"/>
+        <w:sz w:val="20"/>
+      </w:rPr>
+    </w:lvl>
+    <w:lvl w:ilvl="7" w:tentative="1">
+      <w:start w:val="1"/>
+      <w:numFmt w:val="bullet"/>
+      <w:lvlText w:val=""/>
+      <w:lvlJc w:val="left"/>
+      <w:pPr>
+        <w:tabs>
+          <w:tab w:val="num" w:pos="5760"/>
+        </w:tabs>
+        <w:ind w:left="5760" w:hanging="360"/>
+      </w:pPr>
+      <w:rPr>
+        <w:rFonts w:ascii="Wingdings" w:hAnsi="Wingdings" w:hint="default"/>
+        <w:sz w:val="20"/>
+      </w:rPr>
+    </w:lvl>
+    <w:lvl w:ilvl="8" w:tentative="1">
+      <w:start w:val="1"/>
+      <w:numFmt w:val="bullet"/>
+      <w:lvlText w:val=""/>
+      <w:lvlJc w:val="left"/>
+      <w:pPr>
+        <w:tabs>
+          <w:tab w:val="num" w:pos="6480"/>
+        </w:tabs>
+        <w:ind w:left="6480" w:hanging="360"/>
+      </w:pPr>
+      <w:rPr>
+        <w:rFonts w:ascii="Wingdings" w:hAnsi="Wingdings" w:hint="default"/>
+        <w:sz w:val="20"/>
+      </w:rPr>
+    </w:lvl>
+  </w:abstractNum>
+  <w:abstractNum w:abstractNumId="3" w15:restartNumberingAfterBreak="0">
+    <w:nsid w:val="14BB7D39"/>
+    <w:multiLevelType w:val="multilevel"/>
+    <w:tmpl w:val="7C9AA66E"/>
+    <w:lvl w:ilvl="0">
+      <w:start w:val="1"/>
+      <w:numFmt w:val="bullet"/>
+      <w:lvlText w:val=""/>
+      <w:lvlJc w:val="left"/>
+      <w:pPr>
+        <w:tabs>
+          <w:tab w:val="num" w:pos="720"/>
+        </w:tabs>
+        <w:ind w:left="720" w:hanging="360"/>
+      </w:pPr>
+      <w:rPr>
+        <w:rFonts w:ascii="Symbol" w:hAnsi="Symbol" w:hint="default"/>
+        <w:sz w:val="20"/>
+      </w:rPr>
+    </w:lvl>
+    <w:lvl w:ilvl="1" w:tentative="1">
+      <w:start w:val="1"/>
+      <w:numFmt w:val="bullet"/>
+      <w:lvlText w:val="o"/>
+      <w:lvlJc w:val="left"/>
+      <w:pPr>
+        <w:tabs>
+          <w:tab w:val="num" w:pos="1440"/>
+        </w:tabs>
+        <w:ind w:left="1440" w:hanging="360"/>
+      </w:pPr>
+      <w:rPr>
+        <w:rFonts w:ascii="Courier New" w:hAnsi="Courier New" w:hint="default"/>
+        <w:sz w:val="20"/>
+      </w:rPr>
+    </w:lvl>
+    <w:lvl w:ilvl="2" w:tentative="1">
+      <w:start w:val="1"/>
+      <w:numFmt w:val="bullet"/>
+      <w:lvlText w:val=""/>
+      <w:lvlJc w:val="left"/>
+      <w:pPr>
+        <w:tabs>
+          <w:tab w:val="num" w:pos="2160"/>
+        </w:tabs>
+        <w:ind w:left="2160" w:hanging="360"/>
+      </w:pPr>
+      <w:rPr>
+        <w:rFonts w:ascii="Wingdings" w:hAnsi="Wingdings" w:hint="default"/>
+        <w:sz w:val="20"/>
+      </w:rPr>
+    </w:lvl>
+    <w:lvl w:ilvl="3" w:tentative="1">
+      <w:start w:val="1"/>
+      <w:numFmt w:val="bullet"/>
+      <w:lvlText w:val=""/>
+      <w:lvlJc w:val="left"/>
+      <w:pPr>
+        <w:tabs>
+          <w:tab w:val="num" w:pos="2880"/>
+        </w:tabs>
+        <w:ind w:left="2880" w:hanging="360"/>
+      </w:pPr>
+      <w:rPr>
+        <w:rFonts w:ascii="Wingdings" w:hAnsi="Wingdings" w:hint="default"/>
+        <w:sz w:val="20"/>
+      </w:rPr>
+    </w:lvl>
+    <w:lvl w:ilvl="4" w:tentative="1">
+      <w:start w:val="1"/>
+      <w:numFmt w:val="bullet"/>
+      <w:lvlText w:val=""/>
+      <w:lvlJc w:val="left"/>
+      <w:pPr>
+        <w:tabs>
+          <w:tab w:val="num" w:pos="3600"/>
+        </w:tabs>
+        <w:ind w:left="3600" w:hanging="360"/>
+      </w:pPr>
+      <w:rPr>
+        <w:rFonts w:ascii="Wingdings" w:hAnsi="Wingdings" w:hint="default"/>
+        <w:sz w:val="20"/>
+      </w:rPr>
+    </w:lvl>
+    <w:lvl w:ilvl="5" w:tentative="1">
+      <w:start w:val="1"/>
+      <w:numFmt w:val="bullet"/>
+      <w:lvlText w:val=""/>
+      <w:lvlJc w:val="left"/>
+      <w:pPr>
+        <w:tabs>
+          <w:tab w:val="num" w:pos="4320"/>
+        </w:tabs>
+        <w:ind w:left="4320" w:hanging="360"/>
+      </w:pPr>
+      <w:rPr>
+        <w:rFonts w:ascii="Wingdings" w:hAnsi="Wingdings" w:hint="default"/>
+        <w:sz w:val="20"/>
+      </w:rPr>
+    </w:lvl>
+    <w:lvl w:ilvl="6" w:tentative="1">
+      <w:start w:val="1"/>
+      <w:numFmt w:val="bullet"/>
+      <w:lvlText w:val=""/>
+      <w:lvlJc w:val="left"/>
+      <w:pPr>
+        <w:tabs>
+          <w:tab w:val="num" w:pos="5040"/>
+        </w:tabs>
+        <w:ind w:left="5040" w:hanging="360"/>
+      </w:pPr>
+      <w:rPr>
+        <w:rFonts w:ascii="Wingdings" w:hAnsi="Wingdings" w:hint="default"/>
+        <w:sz w:val="20"/>
+      </w:rPr>
+    </w:lvl>
+    <w:lvl w:ilvl="7" w:tentative="1">
+      <w:start w:val="1"/>
+      <w:numFmt w:val="bullet"/>
+      <w:lvlText w:val=""/>
+      <w:lvlJc w:val="left"/>
+      <w:pPr>
+        <w:tabs>
+          <w:tab w:val="num" w:pos="5760"/>
+        </w:tabs>
+        <w:ind w:left="5760" w:hanging="360"/>
+      </w:pPr>
+      <w:rPr>
+        <w:rFonts w:ascii="Wingdings" w:hAnsi="Wingdings" w:hint="default"/>
+        <w:sz w:val="20"/>
+      </w:rPr>
+    </w:lvl>
+    <w:lvl w:ilvl="8" w:tentative="1">
+      <w:start w:val="1"/>
+      <w:numFmt w:val="bullet"/>
+      <w:lvlText w:val=""/>
+      <w:lvlJc w:val="left"/>
+      <w:pPr>
+        <w:tabs>
+          <w:tab w:val="num" w:pos="6480"/>
+        </w:tabs>
+        <w:ind w:left="6480" w:hanging="360"/>
+      </w:pPr>
+      <w:rPr>
+        <w:rFonts w:ascii="Wingdings" w:hAnsi="Wingdings" w:hint="default"/>
+        <w:sz w:val="20"/>
+      </w:rPr>
+    </w:lvl>
+  </w:abstractNum>
+  <w:abstractNum w:abstractNumId="4" w15:restartNumberingAfterBreak="0">
+    <w:nsid w:val="17676E67"/>
+    <w:multiLevelType w:val="multilevel"/>
+    <w:tmpl w:val="5AB0643C"/>
+    <w:lvl w:ilvl="0">
+      <w:start w:val="1"/>
+      <w:numFmt w:val="bullet"/>
+      <w:lvlText w:val=""/>
+      <w:lvlJc w:val="left"/>
+      <w:pPr>
+        <w:tabs>
+          <w:tab w:val="num" w:pos="720"/>
+        </w:tabs>
+        <w:ind w:left="720" w:hanging="360"/>
+      </w:pPr>
+      <w:rPr>
+        <w:rFonts w:ascii="Symbol" w:hAnsi="Symbol" w:hint="default"/>
+        <w:sz w:val="20"/>
+      </w:rPr>
+    </w:lvl>
+    <w:lvl w:ilvl="1" w:tentative="1">
+      <w:start w:val="1"/>
+      <w:numFmt w:val="bullet"/>
+      <w:lvlText w:val="o"/>
+      <w:lvlJc w:val="left"/>
+      <w:pPr>
+        <w:tabs>
+          <w:tab w:val="num" w:pos="1440"/>
+        </w:tabs>
+        <w:ind w:left="1440" w:hanging="360"/>
+      </w:pPr>
+      <w:rPr>
+        <w:rFonts w:ascii="Courier New" w:hAnsi="Courier New" w:hint="default"/>
+        <w:sz w:val="20"/>
+      </w:rPr>
+    </w:lvl>
+    <w:lvl w:ilvl="2" w:tentative="1">
+      <w:start w:val="1"/>
+      <w:numFmt w:val="bullet"/>
+      <w:lvlText w:val=""/>
+      <w:lvlJc w:val="left"/>
+      <w:pPr>
+        <w:tabs>
+          <w:tab w:val="num" w:pos="2160"/>
+        </w:tabs>
+        <w:ind w:left="2160" w:hanging="360"/>
+      </w:pPr>
+      <w:rPr>
+        <w:rFonts w:ascii="Wingdings" w:hAnsi="Wingdings" w:hint="default"/>
+        <w:sz w:val="20"/>
+      </w:rPr>
+    </w:lvl>
+    <w:lvl w:ilvl="3" w:tentative="1">
+      <w:start w:val="1"/>
+      <w:numFmt w:val="bullet"/>
+      <w:lvlText w:val=""/>
+      <w:lvlJc w:val="left"/>
+      <w:pPr>
+        <w:tabs>
+          <w:tab w:val="num" w:pos="2880"/>
+        </w:tabs>
+        <w:ind w:left="2880" w:hanging="360"/>
+      </w:pPr>
+      <w:rPr>
+        <w:rFonts w:ascii="Wingdings" w:hAnsi="Wingdings" w:hint="default"/>
+        <w:sz w:val="20"/>
+      </w:rPr>
+    </w:lvl>
+    <w:lvl w:ilvl="4" w:tentative="1">
+      <w:start w:val="1"/>
+      <w:numFmt w:val="bullet"/>
+      <w:lvlText w:val=""/>
+      <w:lvlJc w:val="left"/>
+      <w:pPr>
+        <w:tabs>
+          <w:tab w:val="num" w:pos="3600"/>
+        </w:tabs>
+        <w:ind w:left="3600" w:hanging="360"/>
+      </w:pPr>
+      <w:rPr>
+        <w:rFonts w:ascii="Wingdings" w:hAnsi="Wingdings" w:hint="default"/>
+        <w:sz w:val="20"/>
+      </w:rPr>
+    </w:lvl>
+    <w:lvl w:ilvl="5" w:tentative="1">
+      <w:start w:val="1"/>
+      <w:numFmt w:val="bullet"/>
+      <w:lvlText w:val=""/>
+      <w:lvlJc w:val="left"/>
+      <w:pPr>
+        <w:tabs>
+          <w:tab w:val="num" w:pos="4320"/>
+        </w:tabs>
+        <w:ind w:left="4320" w:hanging="360"/>
+      </w:pPr>
+      <w:rPr>
+        <w:rFonts w:ascii="Wingdings" w:hAnsi="Wingdings" w:hint="default"/>
+        <w:sz w:val="20"/>
+      </w:rPr>
+    </w:lvl>
+    <w:lvl w:ilvl="6" w:tentative="1">
+      <w:start w:val="1"/>
+      <w:numFmt w:val="bullet"/>
+      <w:lvlText w:val=""/>
+      <w:lvlJc w:val="left"/>
+      <w:pPr>
+        <w:tabs>
+          <w:tab w:val="num" w:pos="5040"/>
+        </w:tabs>
+        <w:ind w:left="5040" w:hanging="360"/>
+      </w:pPr>
+      <w:rPr>
+        <w:rFonts w:ascii="Wingdings" w:hAnsi="Wingdings" w:hint="default"/>
+        <w:sz w:val="20"/>
+      </w:rPr>
+    </w:lvl>
+    <w:lvl w:ilvl="7" w:tentative="1">
+      <w:start w:val="1"/>
+      <w:numFmt w:val="bullet"/>
+      <w:lvlText w:val=""/>
+      <w:lvlJc w:val="left"/>
+      <w:pPr>
+        <w:tabs>
+          <w:tab w:val="num" w:pos="5760"/>
+        </w:tabs>
+        <w:ind w:left="5760" w:hanging="360"/>
+      </w:pPr>
+      <w:rPr>
+        <w:rFonts w:ascii="Wingdings" w:hAnsi="Wingdings" w:hint="default"/>
+        <w:sz w:val="20"/>
+      </w:rPr>
+    </w:lvl>
+    <w:lvl w:ilvl="8" w:tentative="1">
+      <w:start w:val="1"/>
+      <w:numFmt w:val="bullet"/>
+      <w:lvlText w:val=""/>
+      <w:lvlJc w:val="left"/>
+      <w:pPr>
+        <w:tabs>
+          <w:tab w:val="num" w:pos="6480"/>
+        </w:tabs>
+        <w:ind w:left="6480" w:hanging="360"/>
+      </w:pPr>
+      <w:rPr>
+        <w:rFonts w:ascii="Wingdings" w:hAnsi="Wingdings" w:hint="default"/>
+        <w:sz w:val="20"/>
+      </w:rPr>
+    </w:lvl>
+  </w:abstractNum>
+  <w:abstractNum w:abstractNumId="5" w15:restartNumberingAfterBreak="0">
     <w:nsid w:val="19B43760"/>
     <w:multiLevelType w:val="multilevel"/>
     <w:tmpl w:val="20EC5E4E"/>
@@ -14392,7 +15289,305 @@
       </w:rPr>
     </w:lvl>
   </w:abstractNum>
-  <w:abstractNum w:abstractNumId="3" w15:restartNumberingAfterBreak="0">
+  <w:abstractNum w:abstractNumId="6" w15:restartNumberingAfterBreak="0">
+    <w:nsid w:val="1BDF7244"/>
+    <w:multiLevelType w:val="multilevel"/>
+    <w:tmpl w:val="C9844C7A"/>
+    <w:lvl w:ilvl="0">
+      <w:start w:val="1"/>
+      <w:numFmt w:val="bullet"/>
+      <w:lvlText w:val=""/>
+      <w:lvlJc w:val="left"/>
+      <w:pPr>
+        <w:tabs>
+          <w:tab w:val="num" w:pos="720"/>
+        </w:tabs>
+        <w:ind w:left="720" w:hanging="360"/>
+      </w:pPr>
+      <w:rPr>
+        <w:rFonts w:ascii="Symbol" w:hAnsi="Symbol" w:hint="default"/>
+        <w:sz w:val="20"/>
+      </w:rPr>
+    </w:lvl>
+    <w:lvl w:ilvl="1" w:tentative="1">
+      <w:start w:val="1"/>
+      <w:numFmt w:val="bullet"/>
+      <w:lvlText w:val="o"/>
+      <w:lvlJc w:val="left"/>
+      <w:pPr>
+        <w:tabs>
+          <w:tab w:val="num" w:pos="1440"/>
+        </w:tabs>
+        <w:ind w:left="1440" w:hanging="360"/>
+      </w:pPr>
+      <w:rPr>
+        <w:rFonts w:ascii="Courier New" w:hAnsi="Courier New" w:hint="default"/>
+        <w:sz w:val="20"/>
+      </w:rPr>
+    </w:lvl>
+    <w:lvl w:ilvl="2" w:tentative="1">
+      <w:start w:val="1"/>
+      <w:numFmt w:val="bullet"/>
+      <w:lvlText w:val=""/>
+      <w:lvlJc w:val="left"/>
+      <w:pPr>
+        <w:tabs>
+          <w:tab w:val="num" w:pos="2160"/>
+        </w:tabs>
+        <w:ind w:left="2160" w:hanging="360"/>
+      </w:pPr>
+      <w:rPr>
+        <w:rFonts w:ascii="Wingdings" w:hAnsi="Wingdings" w:hint="default"/>
+        <w:sz w:val="20"/>
+      </w:rPr>
+    </w:lvl>
+    <w:lvl w:ilvl="3" w:tentative="1">
+      <w:start w:val="1"/>
+      <w:numFmt w:val="bullet"/>
+      <w:lvlText w:val=""/>
+      <w:lvlJc w:val="left"/>
+      <w:pPr>
+        <w:tabs>
+          <w:tab w:val="num" w:pos="2880"/>
+        </w:tabs>
+        <w:ind w:left="2880" w:hanging="360"/>
+      </w:pPr>
+      <w:rPr>
+        <w:rFonts w:ascii="Wingdings" w:hAnsi="Wingdings" w:hint="default"/>
+        <w:sz w:val="20"/>
+      </w:rPr>
+    </w:lvl>
+    <w:lvl w:ilvl="4" w:tentative="1">
+      <w:start w:val="1"/>
+      <w:numFmt w:val="bullet"/>
+      <w:lvlText w:val=""/>
+      <w:lvlJc w:val="left"/>
+      <w:pPr>
+        <w:tabs>
+          <w:tab w:val="num" w:pos="3600"/>
+        </w:tabs>
+        <w:ind w:left="3600" w:hanging="360"/>
+      </w:pPr>
+      <w:rPr>
+        <w:rFonts w:ascii="Wingdings" w:hAnsi="Wingdings" w:hint="default"/>
+        <w:sz w:val="20"/>
+      </w:rPr>
+    </w:lvl>
+    <w:lvl w:ilvl="5" w:tentative="1">
+      <w:start w:val="1"/>
+      <w:numFmt w:val="bullet"/>
+      <w:lvlText w:val=""/>
+      <w:lvlJc w:val="left"/>
+      <w:pPr>
+        <w:tabs>
+          <w:tab w:val="num" w:pos="4320"/>
+        </w:tabs>
+        <w:ind w:left="4320" w:hanging="360"/>
+      </w:pPr>
+      <w:rPr>
+        <w:rFonts w:ascii="Wingdings" w:hAnsi="Wingdings" w:hint="default"/>
+        <w:sz w:val="20"/>
+      </w:rPr>
+    </w:lvl>
+    <w:lvl w:ilvl="6" w:tentative="1">
+      <w:start w:val="1"/>
+      <w:numFmt w:val="bullet"/>
+      <w:lvlText w:val=""/>
+      <w:lvlJc w:val="left"/>
+      <w:pPr>
+        <w:tabs>
+          <w:tab w:val="num" w:pos="5040"/>
+        </w:tabs>
+        <w:ind w:left="5040" w:hanging="360"/>
+      </w:pPr>
+      <w:rPr>
+        <w:rFonts w:ascii="Wingdings" w:hAnsi="Wingdings" w:hint="default"/>
+        <w:sz w:val="20"/>
+      </w:rPr>
+    </w:lvl>
+    <w:lvl w:ilvl="7" w:tentative="1">
+      <w:start w:val="1"/>
+      <w:numFmt w:val="bullet"/>
+      <w:lvlText w:val=""/>
+      <w:lvlJc w:val="left"/>
+      <w:pPr>
+        <w:tabs>
+          <w:tab w:val="num" w:pos="5760"/>
+        </w:tabs>
+        <w:ind w:left="5760" w:hanging="360"/>
+      </w:pPr>
+      <w:rPr>
+        <w:rFonts w:ascii="Wingdings" w:hAnsi="Wingdings" w:hint="default"/>
+        <w:sz w:val="20"/>
+      </w:rPr>
+    </w:lvl>
+    <w:lvl w:ilvl="8" w:tentative="1">
+      <w:start w:val="1"/>
+      <w:numFmt w:val="bullet"/>
+      <w:lvlText w:val=""/>
+      <w:lvlJc w:val="left"/>
+      <w:pPr>
+        <w:tabs>
+          <w:tab w:val="num" w:pos="6480"/>
+        </w:tabs>
+        <w:ind w:left="6480" w:hanging="360"/>
+      </w:pPr>
+      <w:rPr>
+        <w:rFonts w:ascii="Wingdings" w:hAnsi="Wingdings" w:hint="default"/>
+        <w:sz w:val="20"/>
+      </w:rPr>
+    </w:lvl>
+  </w:abstractNum>
+  <w:abstractNum w:abstractNumId="7" w15:restartNumberingAfterBreak="0">
+    <w:nsid w:val="210B4E5D"/>
+    <w:multiLevelType w:val="multilevel"/>
+    <w:tmpl w:val="1FE031B2"/>
+    <w:lvl w:ilvl="0">
+      <w:start w:val="1"/>
+      <w:numFmt w:val="bullet"/>
+      <w:lvlText w:val=""/>
+      <w:lvlJc w:val="left"/>
+      <w:pPr>
+        <w:tabs>
+          <w:tab w:val="num" w:pos="720"/>
+        </w:tabs>
+        <w:ind w:left="720" w:hanging="360"/>
+      </w:pPr>
+      <w:rPr>
+        <w:rFonts w:ascii="Symbol" w:hAnsi="Symbol" w:hint="default"/>
+        <w:sz w:val="20"/>
+      </w:rPr>
+    </w:lvl>
+    <w:lvl w:ilvl="1">
+      <w:start w:val="1"/>
+      <w:numFmt w:val="bullet"/>
+      <w:lvlText w:val="o"/>
+      <w:lvlJc w:val="left"/>
+      <w:pPr>
+        <w:tabs>
+          <w:tab w:val="num" w:pos="1440"/>
+        </w:tabs>
+        <w:ind w:left="1440" w:hanging="360"/>
+      </w:pPr>
+      <w:rPr>
+        <w:rFonts w:ascii="Courier New" w:hAnsi="Courier New" w:hint="default"/>
+        <w:sz w:val="20"/>
+      </w:rPr>
+    </w:lvl>
+    <w:lvl w:ilvl="2" w:tentative="1">
+      <w:start w:val="1"/>
+      <w:numFmt w:val="bullet"/>
+      <w:lvlText w:val=""/>
+      <w:lvlJc w:val="left"/>
+      <w:pPr>
+        <w:tabs>
+          <w:tab w:val="num" w:pos="2160"/>
+        </w:tabs>
+        <w:ind w:left="2160" w:hanging="360"/>
+      </w:pPr>
+      <w:rPr>
+        <w:rFonts w:ascii="Wingdings" w:hAnsi="Wingdings" w:hint="default"/>
+        <w:sz w:val="20"/>
+      </w:rPr>
+    </w:lvl>
+    <w:lvl w:ilvl="3" w:tentative="1">
+      <w:start w:val="1"/>
+      <w:numFmt w:val="bullet"/>
+      <w:lvlText w:val=""/>
+      <w:lvlJc w:val="left"/>
+      <w:pPr>
+        <w:tabs>
+          <w:tab w:val="num" w:pos="2880"/>
+        </w:tabs>
+        <w:ind w:left="2880" w:hanging="360"/>
+      </w:pPr>
+      <w:rPr>
+        <w:rFonts w:ascii="Wingdings" w:hAnsi="Wingdings" w:hint="default"/>
+        <w:sz w:val="20"/>
+      </w:rPr>
+    </w:lvl>
+    <w:lvl w:ilvl="4" w:tentative="1">
+      <w:start w:val="1"/>
+      <w:numFmt w:val="bullet"/>
+      <w:lvlText w:val=""/>
+      <w:lvlJc w:val="left"/>
+      <w:pPr>
+        <w:tabs>
+          <w:tab w:val="num" w:pos="3600"/>
+        </w:tabs>
+        <w:ind w:left="3600" w:hanging="360"/>
+      </w:pPr>
+      <w:rPr>
+        <w:rFonts w:ascii="Wingdings" w:hAnsi="Wingdings" w:hint="default"/>
+        <w:sz w:val="20"/>
+      </w:rPr>
+    </w:lvl>
+    <w:lvl w:ilvl="5" w:tentative="1">
+      <w:start w:val="1"/>
+      <w:numFmt w:val="bullet"/>
+      <w:lvlText w:val=""/>
+      <w:lvlJc w:val="left"/>
+      <w:pPr>
+        <w:tabs>
+          <w:tab w:val="num" w:pos="4320"/>
+        </w:tabs>
+        <w:ind w:left="4320" w:hanging="360"/>
+      </w:pPr>
+      <w:rPr>
+        <w:rFonts w:ascii="Wingdings" w:hAnsi="Wingdings" w:hint="default"/>
+        <w:sz w:val="20"/>
+      </w:rPr>
+    </w:lvl>
+    <w:lvl w:ilvl="6" w:tentative="1">
+      <w:start w:val="1"/>
+      <w:numFmt w:val="bullet"/>
+      <w:lvlText w:val=""/>
+      <w:lvlJc w:val="left"/>
+      <w:pPr>
+        <w:tabs>
+          <w:tab w:val="num" w:pos="5040"/>
+        </w:tabs>
+        <w:ind w:left="5040" w:hanging="360"/>
+      </w:pPr>
+      <w:rPr>
+        <w:rFonts w:ascii="Wingdings" w:hAnsi="Wingdings" w:hint="default"/>
+        <w:sz w:val="20"/>
+      </w:rPr>
+    </w:lvl>
+    <w:lvl w:ilvl="7" w:tentative="1">
+      <w:start w:val="1"/>
+      <w:numFmt w:val="bullet"/>
+      <w:lvlText w:val=""/>
+      <w:lvlJc w:val="left"/>
+      <w:pPr>
+        <w:tabs>
+          <w:tab w:val="num" w:pos="5760"/>
+        </w:tabs>
+        <w:ind w:left="5760" w:hanging="360"/>
+      </w:pPr>
+      <w:rPr>
+        <w:rFonts w:ascii="Wingdings" w:hAnsi="Wingdings" w:hint="default"/>
+        <w:sz w:val="20"/>
+      </w:rPr>
+    </w:lvl>
+    <w:lvl w:ilvl="8" w:tentative="1">
+      <w:start w:val="1"/>
+      <w:numFmt w:val="bullet"/>
+      <w:lvlText w:val=""/>
+      <w:lvlJc w:val="left"/>
+      <w:pPr>
+        <w:tabs>
+          <w:tab w:val="num" w:pos="6480"/>
+        </w:tabs>
+        <w:ind w:left="6480" w:hanging="360"/>
+      </w:pPr>
+      <w:rPr>
+        <w:rFonts w:ascii="Wingdings" w:hAnsi="Wingdings" w:hint="default"/>
+        <w:sz w:val="20"/>
+      </w:rPr>
+    </w:lvl>
+  </w:abstractNum>
+  <w:abstractNum w:abstractNumId="8" w15:restartNumberingAfterBreak="0">
     <w:nsid w:val="258E7C91"/>
     <w:multiLevelType w:val="multilevel"/>
     <w:tmpl w:val="222E8838"/>
@@ -14541,7 +15736,7 @@
       </w:rPr>
     </w:lvl>
   </w:abstractNum>
-  <w:abstractNum w:abstractNumId="4" w15:restartNumberingAfterBreak="0">
+  <w:abstractNum w:abstractNumId="9" w15:restartNumberingAfterBreak="0">
     <w:nsid w:val="26EA1D72"/>
     <w:multiLevelType w:val="multilevel"/>
     <w:tmpl w:val="BF9E84B6"/>
@@ -14686,7 +15881,7 @@
       </w:rPr>
     </w:lvl>
   </w:abstractNum>
-  <w:abstractNum w:abstractNumId="5" w15:restartNumberingAfterBreak="0">
+  <w:abstractNum w:abstractNumId="10" w15:restartNumberingAfterBreak="0">
     <w:nsid w:val="28A32756"/>
     <w:multiLevelType w:val="multilevel"/>
     <w:tmpl w:val="8E34D3DA"/>
@@ -14835,7 +16030,156 @@
       </w:rPr>
     </w:lvl>
   </w:abstractNum>
-  <w:abstractNum w:abstractNumId="6" w15:restartNumberingAfterBreak="0">
+  <w:abstractNum w:abstractNumId="11" w15:restartNumberingAfterBreak="0">
+    <w:nsid w:val="2C476C5D"/>
+    <w:multiLevelType w:val="multilevel"/>
+    <w:tmpl w:val="05C4B09C"/>
+    <w:lvl w:ilvl="0">
+      <w:start w:val="1"/>
+      <w:numFmt w:val="bullet"/>
+      <w:lvlText w:val=""/>
+      <w:lvlJc w:val="left"/>
+      <w:pPr>
+        <w:tabs>
+          <w:tab w:val="num" w:pos="720"/>
+        </w:tabs>
+        <w:ind w:left="720" w:hanging="360"/>
+      </w:pPr>
+      <w:rPr>
+        <w:rFonts w:ascii="Symbol" w:hAnsi="Symbol" w:hint="default"/>
+        <w:sz w:val="20"/>
+      </w:rPr>
+    </w:lvl>
+    <w:lvl w:ilvl="1" w:tentative="1">
+      <w:start w:val="1"/>
+      <w:numFmt w:val="bullet"/>
+      <w:lvlText w:val="o"/>
+      <w:lvlJc w:val="left"/>
+      <w:pPr>
+        <w:tabs>
+          <w:tab w:val="num" w:pos="1440"/>
+        </w:tabs>
+        <w:ind w:left="1440" w:hanging="360"/>
+      </w:pPr>
+      <w:rPr>
+        <w:rFonts w:ascii="Courier New" w:hAnsi="Courier New" w:hint="default"/>
+        <w:sz w:val="20"/>
+      </w:rPr>
+    </w:lvl>
+    <w:lvl w:ilvl="2" w:tentative="1">
+      <w:start w:val="1"/>
+      <w:numFmt w:val="bullet"/>
+      <w:lvlText w:val=""/>
+      <w:lvlJc w:val="left"/>
+      <w:pPr>
+        <w:tabs>
+          <w:tab w:val="num" w:pos="2160"/>
+        </w:tabs>
+        <w:ind w:left="2160" w:hanging="360"/>
+      </w:pPr>
+      <w:rPr>
+        <w:rFonts w:ascii="Wingdings" w:hAnsi="Wingdings" w:hint="default"/>
+        <w:sz w:val="20"/>
+      </w:rPr>
+    </w:lvl>
+    <w:lvl w:ilvl="3" w:tentative="1">
+      <w:start w:val="1"/>
+      <w:numFmt w:val="bullet"/>
+      <w:lvlText w:val=""/>
+      <w:lvlJc w:val="left"/>
+      <w:pPr>
+        <w:tabs>
+          <w:tab w:val="num" w:pos="2880"/>
+        </w:tabs>
+        <w:ind w:left="2880" w:hanging="360"/>
+      </w:pPr>
+      <w:rPr>
+        <w:rFonts w:ascii="Wingdings" w:hAnsi="Wingdings" w:hint="default"/>
+        <w:sz w:val="20"/>
+      </w:rPr>
+    </w:lvl>
+    <w:lvl w:ilvl="4" w:tentative="1">
+      <w:start w:val="1"/>
+      <w:numFmt w:val="bullet"/>
+      <w:lvlText w:val=""/>
+      <w:lvlJc w:val="left"/>
+      <w:pPr>
+        <w:tabs>
+          <w:tab w:val="num" w:pos="3600"/>
+        </w:tabs>
+        <w:ind w:left="3600" w:hanging="360"/>
+      </w:pPr>
+      <w:rPr>
+        <w:rFonts w:ascii="Wingdings" w:hAnsi="Wingdings" w:hint="default"/>
+        <w:sz w:val="20"/>
+      </w:rPr>
+    </w:lvl>
+    <w:lvl w:ilvl="5" w:tentative="1">
+      <w:start w:val="1"/>
+      <w:numFmt w:val="bullet"/>
+      <w:lvlText w:val=""/>
+      <w:lvlJc w:val="left"/>
+      <w:pPr>
+        <w:tabs>
+          <w:tab w:val="num" w:pos="4320"/>
+        </w:tabs>
+        <w:ind w:left="4320" w:hanging="360"/>
+      </w:pPr>
+      <w:rPr>
+        <w:rFonts w:ascii="Wingdings" w:hAnsi="Wingdings" w:hint="default"/>
+        <w:sz w:val="20"/>
+      </w:rPr>
+    </w:lvl>
+    <w:lvl w:ilvl="6" w:tentative="1">
+      <w:start w:val="1"/>
+      <w:numFmt w:val="bullet"/>
+      <w:lvlText w:val=""/>
+      <w:lvlJc w:val="left"/>
+      <w:pPr>
+        <w:tabs>
+          <w:tab w:val="num" w:pos="5040"/>
+        </w:tabs>
+        <w:ind w:left="5040" w:hanging="360"/>
+      </w:pPr>
+      <w:rPr>
+        <w:rFonts w:ascii="Wingdings" w:hAnsi="Wingdings" w:hint="default"/>
+        <w:sz w:val="20"/>
+      </w:rPr>
+    </w:lvl>
+    <w:lvl w:ilvl="7" w:tentative="1">
+      <w:start w:val="1"/>
+      <w:numFmt w:val="bullet"/>
+      <w:lvlText w:val=""/>
+      <w:lvlJc w:val="left"/>
+      <w:pPr>
+        <w:tabs>
+          <w:tab w:val="num" w:pos="5760"/>
+        </w:tabs>
+        <w:ind w:left="5760" w:hanging="360"/>
+      </w:pPr>
+      <w:rPr>
+        <w:rFonts w:ascii="Wingdings" w:hAnsi="Wingdings" w:hint="default"/>
+        <w:sz w:val="20"/>
+      </w:rPr>
+    </w:lvl>
+    <w:lvl w:ilvl="8" w:tentative="1">
+      <w:start w:val="1"/>
+      <w:numFmt w:val="bullet"/>
+      <w:lvlText w:val=""/>
+      <w:lvlJc w:val="left"/>
+      <w:pPr>
+        <w:tabs>
+          <w:tab w:val="num" w:pos="6480"/>
+        </w:tabs>
+        <w:ind w:left="6480" w:hanging="360"/>
+      </w:pPr>
+      <w:rPr>
+        <w:rFonts w:ascii="Wingdings" w:hAnsi="Wingdings" w:hint="default"/>
+        <w:sz w:val="20"/>
+      </w:rPr>
+    </w:lvl>
+  </w:abstractNum>
+  <w:abstractNum w:abstractNumId="12" w15:restartNumberingAfterBreak="0">
     <w:nsid w:val="2D6233F2"/>
     <w:multiLevelType w:val="hybridMultilevel"/>
     <w:tmpl w:val="B5505C12"/>
@@ -14948,7 +16292,7 @@
       </w:rPr>
     </w:lvl>
   </w:abstractNum>
-  <w:abstractNum w:abstractNumId="7" w15:restartNumberingAfterBreak="0">
+  <w:abstractNum w:abstractNumId="13" w15:restartNumberingAfterBreak="0">
     <w:nsid w:val="2E00695D"/>
     <w:multiLevelType w:val="multilevel"/>
     <w:tmpl w:val="D3005D7E"/>
@@ -15061,7 +16405,305 @@
       </w:pPr>
     </w:lvl>
   </w:abstractNum>
-  <w:abstractNum w:abstractNumId="8" w15:restartNumberingAfterBreak="0">
+  <w:abstractNum w:abstractNumId="14" w15:restartNumberingAfterBreak="0">
+    <w:nsid w:val="2FDE1830"/>
+    <w:multiLevelType w:val="multilevel"/>
+    <w:tmpl w:val="5D2A8AF2"/>
+    <w:lvl w:ilvl="0">
+      <w:start w:val="1"/>
+      <w:numFmt w:val="bullet"/>
+      <w:lvlText w:val=""/>
+      <w:lvlJc w:val="left"/>
+      <w:pPr>
+        <w:tabs>
+          <w:tab w:val="num" w:pos="720"/>
+        </w:tabs>
+        <w:ind w:left="720" w:hanging="360"/>
+      </w:pPr>
+      <w:rPr>
+        <w:rFonts w:ascii="Symbol" w:hAnsi="Symbol" w:hint="default"/>
+        <w:sz w:val="20"/>
+      </w:rPr>
+    </w:lvl>
+    <w:lvl w:ilvl="1" w:tentative="1">
+      <w:start w:val="1"/>
+      <w:numFmt w:val="bullet"/>
+      <w:lvlText w:val="o"/>
+      <w:lvlJc w:val="left"/>
+      <w:pPr>
+        <w:tabs>
+          <w:tab w:val="num" w:pos="1440"/>
+        </w:tabs>
+        <w:ind w:left="1440" w:hanging="360"/>
+      </w:pPr>
+      <w:rPr>
+        <w:rFonts w:ascii="Courier New" w:hAnsi="Courier New" w:hint="default"/>
+        <w:sz w:val="20"/>
+      </w:rPr>
+    </w:lvl>
+    <w:lvl w:ilvl="2" w:tentative="1">
+      <w:start w:val="1"/>
+      <w:numFmt w:val="bullet"/>
+      <w:lvlText w:val=""/>
+      <w:lvlJc w:val="left"/>
+      <w:pPr>
+        <w:tabs>
+          <w:tab w:val="num" w:pos="2160"/>
+        </w:tabs>
+        <w:ind w:left="2160" w:hanging="360"/>
+      </w:pPr>
+      <w:rPr>
+        <w:rFonts w:ascii="Wingdings" w:hAnsi="Wingdings" w:hint="default"/>
+        <w:sz w:val="20"/>
+      </w:rPr>
+    </w:lvl>
+    <w:lvl w:ilvl="3" w:tentative="1">
+      <w:start w:val="1"/>
+      <w:numFmt w:val="bullet"/>
+      <w:lvlText w:val=""/>
+      <w:lvlJc w:val="left"/>
+      <w:pPr>
+        <w:tabs>
+          <w:tab w:val="num" w:pos="2880"/>
+        </w:tabs>
+        <w:ind w:left="2880" w:hanging="360"/>
+      </w:pPr>
+      <w:rPr>
+        <w:rFonts w:ascii="Wingdings" w:hAnsi="Wingdings" w:hint="default"/>
+        <w:sz w:val="20"/>
+      </w:rPr>
+    </w:lvl>
+    <w:lvl w:ilvl="4" w:tentative="1">
+      <w:start w:val="1"/>
+      <w:numFmt w:val="bullet"/>
+      <w:lvlText w:val=""/>
+      <w:lvlJc w:val="left"/>
+      <w:pPr>
+        <w:tabs>
+          <w:tab w:val="num" w:pos="3600"/>
+        </w:tabs>
+        <w:ind w:left="3600" w:hanging="360"/>
+      </w:pPr>
+      <w:rPr>
+        <w:rFonts w:ascii="Wingdings" w:hAnsi="Wingdings" w:hint="default"/>
+        <w:sz w:val="20"/>
+      </w:rPr>
+    </w:lvl>
+    <w:lvl w:ilvl="5" w:tentative="1">
+      <w:start w:val="1"/>
+      <w:numFmt w:val="bullet"/>
+      <w:lvlText w:val=""/>
+      <w:lvlJc w:val="left"/>
+      <w:pPr>
+        <w:tabs>
+          <w:tab w:val="num" w:pos="4320"/>
+        </w:tabs>
+        <w:ind w:left="4320" w:hanging="360"/>
+      </w:pPr>
+      <w:rPr>
+        <w:rFonts w:ascii="Wingdings" w:hAnsi="Wingdings" w:hint="default"/>
+        <w:sz w:val="20"/>
+      </w:rPr>
+    </w:lvl>
+    <w:lvl w:ilvl="6" w:tentative="1">
+      <w:start w:val="1"/>
+      <w:numFmt w:val="bullet"/>
+      <w:lvlText w:val=""/>
+      <w:lvlJc w:val="left"/>
+      <w:pPr>
+        <w:tabs>
+          <w:tab w:val="num" w:pos="5040"/>
+        </w:tabs>
+        <w:ind w:left="5040" w:hanging="360"/>
+      </w:pPr>
+      <w:rPr>
+        <w:rFonts w:ascii="Wingdings" w:hAnsi="Wingdings" w:hint="default"/>
+        <w:sz w:val="20"/>
+      </w:rPr>
+    </w:lvl>
+    <w:lvl w:ilvl="7" w:tentative="1">
+      <w:start w:val="1"/>
+      <w:numFmt w:val="bullet"/>
+      <w:lvlText w:val=""/>
+      <w:lvlJc w:val="left"/>
+      <w:pPr>
+        <w:tabs>
+          <w:tab w:val="num" w:pos="5760"/>
+        </w:tabs>
+        <w:ind w:left="5760" w:hanging="360"/>
+      </w:pPr>
+      <w:rPr>
+        <w:rFonts w:ascii="Wingdings" w:hAnsi="Wingdings" w:hint="default"/>
+        <w:sz w:val="20"/>
+      </w:rPr>
+    </w:lvl>
+    <w:lvl w:ilvl="8" w:tentative="1">
+      <w:start w:val="1"/>
+      <w:numFmt w:val="bullet"/>
+      <w:lvlText w:val=""/>
+      <w:lvlJc w:val="left"/>
+      <w:pPr>
+        <w:tabs>
+          <w:tab w:val="num" w:pos="6480"/>
+        </w:tabs>
+        <w:ind w:left="6480" w:hanging="360"/>
+      </w:pPr>
+      <w:rPr>
+        <w:rFonts w:ascii="Wingdings" w:hAnsi="Wingdings" w:hint="default"/>
+        <w:sz w:val="20"/>
+      </w:rPr>
+    </w:lvl>
+  </w:abstractNum>
+  <w:abstractNum w:abstractNumId="15" w15:restartNumberingAfterBreak="0">
+    <w:nsid w:val="30457A04"/>
+    <w:multiLevelType w:val="multilevel"/>
+    <w:tmpl w:val="7A8A83AE"/>
+    <w:lvl w:ilvl="0">
+      <w:start w:val="1"/>
+      <w:numFmt w:val="bullet"/>
+      <w:lvlText w:val=""/>
+      <w:lvlJc w:val="left"/>
+      <w:pPr>
+        <w:tabs>
+          <w:tab w:val="num" w:pos="720"/>
+        </w:tabs>
+        <w:ind w:left="720" w:hanging="360"/>
+      </w:pPr>
+      <w:rPr>
+        <w:rFonts w:ascii="Symbol" w:hAnsi="Symbol" w:hint="default"/>
+        <w:sz w:val="20"/>
+      </w:rPr>
+    </w:lvl>
+    <w:lvl w:ilvl="1" w:tentative="1">
+      <w:start w:val="1"/>
+      <w:numFmt w:val="bullet"/>
+      <w:lvlText w:val="o"/>
+      <w:lvlJc w:val="left"/>
+      <w:pPr>
+        <w:tabs>
+          <w:tab w:val="num" w:pos="1440"/>
+        </w:tabs>
+        <w:ind w:left="1440" w:hanging="360"/>
+      </w:pPr>
+      <w:rPr>
+        <w:rFonts w:ascii="Courier New" w:hAnsi="Courier New" w:hint="default"/>
+        <w:sz w:val="20"/>
+      </w:rPr>
+    </w:lvl>
+    <w:lvl w:ilvl="2" w:tentative="1">
+      <w:start w:val="1"/>
+      <w:numFmt w:val="bullet"/>
+      <w:lvlText w:val=""/>
+      <w:lvlJc w:val="left"/>
+      <w:pPr>
+        <w:tabs>
+          <w:tab w:val="num" w:pos="2160"/>
+        </w:tabs>
+        <w:ind w:left="2160" w:hanging="360"/>
+      </w:pPr>
+      <w:rPr>
+        <w:rFonts w:ascii="Wingdings" w:hAnsi="Wingdings" w:hint="default"/>
+        <w:sz w:val="20"/>
+      </w:rPr>
+    </w:lvl>
+    <w:lvl w:ilvl="3" w:tentative="1">
+      <w:start w:val="1"/>
+      <w:numFmt w:val="bullet"/>
+      <w:lvlText w:val=""/>
+      <w:lvlJc w:val="left"/>
+      <w:pPr>
+        <w:tabs>
+          <w:tab w:val="num" w:pos="2880"/>
+        </w:tabs>
+        <w:ind w:left="2880" w:hanging="360"/>
+      </w:pPr>
+      <w:rPr>
+        <w:rFonts w:ascii="Wingdings" w:hAnsi="Wingdings" w:hint="default"/>
+        <w:sz w:val="20"/>
+      </w:rPr>
+    </w:lvl>
+    <w:lvl w:ilvl="4" w:tentative="1">
+      <w:start w:val="1"/>
+      <w:numFmt w:val="bullet"/>
+      <w:lvlText w:val=""/>
+      <w:lvlJc w:val="left"/>
+      <w:pPr>
+        <w:tabs>
+          <w:tab w:val="num" w:pos="3600"/>
+        </w:tabs>
+        <w:ind w:left="3600" w:hanging="360"/>
+      </w:pPr>
+      <w:rPr>
+        <w:rFonts w:ascii="Wingdings" w:hAnsi="Wingdings" w:hint="default"/>
+        <w:sz w:val="20"/>
+      </w:rPr>
+    </w:lvl>
+    <w:lvl w:ilvl="5" w:tentative="1">
+      <w:start w:val="1"/>
+      <w:numFmt w:val="bullet"/>
+      <w:lvlText w:val=""/>
+      <w:lvlJc w:val="left"/>
+      <w:pPr>
+        <w:tabs>
+          <w:tab w:val="num" w:pos="4320"/>
+        </w:tabs>
+        <w:ind w:left="4320" w:hanging="360"/>
+      </w:pPr>
+      <w:rPr>
+        <w:rFonts w:ascii="Wingdings" w:hAnsi="Wingdings" w:hint="default"/>
+        <w:sz w:val="20"/>
+      </w:rPr>
+    </w:lvl>
+    <w:lvl w:ilvl="6" w:tentative="1">
+      <w:start w:val="1"/>
+      <w:numFmt w:val="bullet"/>
+      <w:lvlText w:val=""/>
+      <w:lvlJc w:val="left"/>
+      <w:pPr>
+        <w:tabs>
+          <w:tab w:val="num" w:pos="5040"/>
+        </w:tabs>
+        <w:ind w:left="5040" w:hanging="360"/>
+      </w:pPr>
+      <w:rPr>
+        <w:rFonts w:ascii="Wingdings" w:hAnsi="Wingdings" w:hint="default"/>
+        <w:sz w:val="20"/>
+      </w:rPr>
+    </w:lvl>
+    <w:lvl w:ilvl="7" w:tentative="1">
+      <w:start w:val="1"/>
+      <w:numFmt w:val="bullet"/>
+      <w:lvlText w:val=""/>
+      <w:lvlJc w:val="left"/>
+      <w:pPr>
+        <w:tabs>
+          <w:tab w:val="num" w:pos="5760"/>
+        </w:tabs>
+        <w:ind w:left="5760" w:hanging="360"/>
+      </w:pPr>
+      <w:rPr>
+        <w:rFonts w:ascii="Wingdings" w:hAnsi="Wingdings" w:hint="default"/>
+        <w:sz w:val="20"/>
+      </w:rPr>
+    </w:lvl>
+    <w:lvl w:ilvl="8" w:tentative="1">
+      <w:start w:val="1"/>
+      <w:numFmt w:val="bullet"/>
+      <w:lvlText w:val=""/>
+      <w:lvlJc w:val="left"/>
+      <w:pPr>
+        <w:tabs>
+          <w:tab w:val="num" w:pos="6480"/>
+        </w:tabs>
+        <w:ind w:left="6480" w:hanging="360"/>
+      </w:pPr>
+      <w:rPr>
+        <w:rFonts w:ascii="Wingdings" w:hAnsi="Wingdings" w:hint="default"/>
+        <w:sz w:val="20"/>
+      </w:rPr>
+    </w:lvl>
+  </w:abstractNum>
+  <w:abstractNum w:abstractNumId="16" w15:restartNumberingAfterBreak="0">
     <w:nsid w:val="32911CE6"/>
     <w:multiLevelType w:val="multilevel"/>
     <w:tmpl w:val="C608DC9C"/>
@@ -15210,7 +16852,7 @@
       </w:rPr>
     </w:lvl>
   </w:abstractNum>
-  <w:abstractNum w:abstractNumId="9" w15:restartNumberingAfterBreak="0">
+  <w:abstractNum w:abstractNumId="17" w15:restartNumberingAfterBreak="0">
     <w:nsid w:val="39D5637B"/>
     <w:multiLevelType w:val="multilevel"/>
     <w:tmpl w:val="4A807D72"/>
@@ -15359,7 +17001,7 @@
       </w:rPr>
     </w:lvl>
   </w:abstractNum>
-  <w:abstractNum w:abstractNumId="10" w15:restartNumberingAfterBreak="0">
+  <w:abstractNum w:abstractNumId="18" w15:restartNumberingAfterBreak="0">
     <w:nsid w:val="41F339A7"/>
     <w:multiLevelType w:val="hybridMultilevel"/>
     <w:tmpl w:val="14787F70"/>
@@ -15472,7 +17114,7 @@
       </w:rPr>
     </w:lvl>
   </w:abstractNum>
-  <w:abstractNum w:abstractNumId="11" w15:restartNumberingAfterBreak="0">
+  <w:abstractNum w:abstractNumId="19" w15:restartNumberingAfterBreak="0">
     <w:nsid w:val="44A3549D"/>
     <w:multiLevelType w:val="multilevel"/>
     <w:tmpl w:val="9B5CBDF6"/>
@@ -15621,7 +17263,7 @@
       </w:rPr>
     </w:lvl>
   </w:abstractNum>
-  <w:abstractNum w:abstractNumId="12" w15:restartNumberingAfterBreak="0">
+  <w:abstractNum w:abstractNumId="20" w15:restartNumberingAfterBreak="0">
     <w:nsid w:val="46200B3A"/>
     <w:multiLevelType w:val="multilevel"/>
     <w:tmpl w:val="E5800354"/>
@@ -15770,7 +17412,7 @@
       </w:rPr>
     </w:lvl>
   </w:abstractNum>
-  <w:abstractNum w:abstractNumId="13" w15:restartNumberingAfterBreak="0">
+  <w:abstractNum w:abstractNumId="21" w15:restartNumberingAfterBreak="0">
     <w:nsid w:val="464B6F16"/>
     <w:multiLevelType w:val="multilevel"/>
     <w:tmpl w:val="D32255DA"/>
@@ -15883,7 +17525,7 @@
       </w:pPr>
     </w:lvl>
   </w:abstractNum>
-  <w:abstractNum w:abstractNumId="14" w15:restartNumberingAfterBreak="0">
+  <w:abstractNum w:abstractNumId="22" w15:restartNumberingAfterBreak="0">
     <w:nsid w:val="4978501A"/>
     <w:multiLevelType w:val="multilevel"/>
     <w:tmpl w:val="8EEC9338"/>
@@ -16032,7 +17674,156 @@
       </w:rPr>
     </w:lvl>
   </w:abstractNum>
-  <w:abstractNum w:abstractNumId="15" w15:restartNumberingAfterBreak="0">
+  <w:abstractNum w:abstractNumId="23" w15:restartNumberingAfterBreak="0">
+    <w:nsid w:val="50D0748D"/>
+    <w:multiLevelType w:val="multilevel"/>
+    <w:tmpl w:val="2E1AF788"/>
+    <w:lvl w:ilvl="0">
+      <w:start w:val="1"/>
+      <w:numFmt w:val="bullet"/>
+      <w:lvlText w:val=""/>
+      <w:lvlJc w:val="left"/>
+      <w:pPr>
+        <w:tabs>
+          <w:tab w:val="num" w:pos="720"/>
+        </w:tabs>
+        <w:ind w:left="720" w:hanging="360"/>
+      </w:pPr>
+      <w:rPr>
+        <w:rFonts w:ascii="Symbol" w:hAnsi="Symbol" w:hint="default"/>
+        <w:sz w:val="20"/>
+      </w:rPr>
+    </w:lvl>
+    <w:lvl w:ilvl="1" w:tentative="1">
+      <w:start w:val="1"/>
+      <w:numFmt w:val="bullet"/>
+      <w:lvlText w:val="o"/>
+      <w:lvlJc w:val="left"/>
+      <w:pPr>
+        <w:tabs>
+          <w:tab w:val="num" w:pos="1440"/>
+        </w:tabs>
+        <w:ind w:left="1440" w:hanging="360"/>
+      </w:pPr>
+      <w:rPr>
+        <w:rFonts w:ascii="Courier New" w:hAnsi="Courier New" w:hint="default"/>
+        <w:sz w:val="20"/>
+      </w:rPr>
+    </w:lvl>
+    <w:lvl w:ilvl="2" w:tentative="1">
+      <w:start w:val="1"/>
+      <w:numFmt w:val="bullet"/>
+      <w:lvlText w:val=""/>
+      <w:lvlJc w:val="left"/>
+      <w:pPr>
+        <w:tabs>
+          <w:tab w:val="num" w:pos="2160"/>
+        </w:tabs>
+        <w:ind w:left="2160" w:hanging="360"/>
+      </w:pPr>
+      <w:rPr>
+        <w:rFonts w:ascii="Wingdings" w:hAnsi="Wingdings" w:hint="default"/>
+        <w:sz w:val="20"/>
+      </w:rPr>
+    </w:lvl>
+    <w:lvl w:ilvl="3" w:tentative="1">
+      <w:start w:val="1"/>
+      <w:numFmt w:val="bullet"/>
+      <w:lvlText w:val=""/>
+      <w:lvlJc w:val="left"/>
+      <w:pPr>
+        <w:tabs>
+          <w:tab w:val="num" w:pos="2880"/>
+        </w:tabs>
+        <w:ind w:left="2880" w:hanging="360"/>
+      </w:pPr>
+      <w:rPr>
+        <w:rFonts w:ascii="Wingdings" w:hAnsi="Wingdings" w:hint="default"/>
+        <w:sz w:val="20"/>
+      </w:rPr>
+    </w:lvl>
+    <w:lvl w:ilvl="4" w:tentative="1">
+      <w:start w:val="1"/>
+      <w:numFmt w:val="bullet"/>
+      <w:lvlText w:val=""/>
+      <w:lvlJc w:val="left"/>
+      <w:pPr>
+        <w:tabs>
+          <w:tab w:val="num" w:pos="3600"/>
+        </w:tabs>
+        <w:ind w:left="3600" w:hanging="360"/>
+      </w:pPr>
+      <w:rPr>
+        <w:rFonts w:ascii="Wingdings" w:hAnsi="Wingdings" w:hint="default"/>
+        <w:sz w:val="20"/>
+      </w:rPr>
+    </w:lvl>
+    <w:lvl w:ilvl="5" w:tentative="1">
+      <w:start w:val="1"/>
+      <w:numFmt w:val="bullet"/>
+      <w:lvlText w:val=""/>
+      <w:lvlJc w:val="left"/>
+      <w:pPr>
+        <w:tabs>
+          <w:tab w:val="num" w:pos="4320"/>
+        </w:tabs>
+        <w:ind w:left="4320" w:hanging="360"/>
+      </w:pPr>
+      <w:rPr>
+        <w:rFonts w:ascii="Wingdings" w:hAnsi="Wingdings" w:hint="default"/>
+        <w:sz w:val="20"/>
+      </w:rPr>
+    </w:lvl>
+    <w:lvl w:ilvl="6" w:tentative="1">
+      <w:start w:val="1"/>
+      <w:numFmt w:val="bullet"/>
+      <w:lvlText w:val=""/>
+      <w:lvlJc w:val="left"/>
+      <w:pPr>
+        <w:tabs>
+          <w:tab w:val="num" w:pos="5040"/>
+        </w:tabs>
+        <w:ind w:left="5040" w:hanging="360"/>
+      </w:pPr>
+      <w:rPr>
+        <w:rFonts w:ascii="Wingdings" w:hAnsi="Wingdings" w:hint="default"/>
+        <w:sz w:val="20"/>
+      </w:rPr>
+    </w:lvl>
+    <w:lvl w:ilvl="7" w:tentative="1">
+      <w:start w:val="1"/>
+      <w:numFmt w:val="bullet"/>
+      <w:lvlText w:val=""/>
+      <w:lvlJc w:val="left"/>
+      <w:pPr>
+        <w:tabs>
+          <w:tab w:val="num" w:pos="5760"/>
+        </w:tabs>
+        <w:ind w:left="5760" w:hanging="360"/>
+      </w:pPr>
+      <w:rPr>
+        <w:rFonts w:ascii="Wingdings" w:hAnsi="Wingdings" w:hint="default"/>
+        <w:sz w:val="20"/>
+      </w:rPr>
+    </w:lvl>
+    <w:lvl w:ilvl="8" w:tentative="1">
+      <w:start w:val="1"/>
+      <w:numFmt w:val="bullet"/>
+      <w:lvlText w:val=""/>
+      <w:lvlJc w:val="left"/>
+      <w:pPr>
+        <w:tabs>
+          <w:tab w:val="num" w:pos="6480"/>
+        </w:tabs>
+        <w:ind w:left="6480" w:hanging="360"/>
+      </w:pPr>
+      <w:rPr>
+        <w:rFonts w:ascii="Wingdings" w:hAnsi="Wingdings" w:hint="default"/>
+        <w:sz w:val="20"/>
+      </w:rPr>
+    </w:lvl>
+  </w:abstractNum>
+  <w:abstractNum w:abstractNumId="24" w15:restartNumberingAfterBreak="0">
     <w:nsid w:val="54A459F5"/>
     <w:multiLevelType w:val="multilevel"/>
     <w:tmpl w:val="8818897A"/>
@@ -16181,7 +17972,7 @@
       </w:rPr>
     </w:lvl>
   </w:abstractNum>
-  <w:abstractNum w:abstractNumId="16" w15:restartNumberingAfterBreak="0">
+  <w:abstractNum w:abstractNumId="25" w15:restartNumberingAfterBreak="0">
     <w:nsid w:val="5562649E"/>
     <w:multiLevelType w:val="multilevel"/>
     <w:tmpl w:val="80360C8A"/>
@@ -16294,7 +18085,7 @@
       </w:pPr>
     </w:lvl>
   </w:abstractNum>
-  <w:abstractNum w:abstractNumId="17" w15:restartNumberingAfterBreak="0">
+  <w:abstractNum w:abstractNumId="26" w15:restartNumberingAfterBreak="0">
     <w:nsid w:val="5C671FB7"/>
     <w:multiLevelType w:val="multilevel"/>
     <w:tmpl w:val="C0D65BBC"/>
@@ -16443,7 +18234,156 @@
       </w:rPr>
     </w:lvl>
   </w:abstractNum>
-  <w:abstractNum w:abstractNumId="18" w15:restartNumberingAfterBreak="0">
+  <w:abstractNum w:abstractNumId="27" w15:restartNumberingAfterBreak="0">
+    <w:nsid w:val="5DFA00C6"/>
+    <w:multiLevelType w:val="multilevel"/>
+    <w:tmpl w:val="B9600BA0"/>
+    <w:lvl w:ilvl="0">
+      <w:start w:val="1"/>
+      <w:numFmt w:val="bullet"/>
+      <w:lvlText w:val=""/>
+      <w:lvlJc w:val="left"/>
+      <w:pPr>
+        <w:tabs>
+          <w:tab w:val="num" w:pos="720"/>
+        </w:tabs>
+        <w:ind w:left="720" w:hanging="360"/>
+      </w:pPr>
+      <w:rPr>
+        <w:rFonts w:ascii="Symbol" w:hAnsi="Symbol" w:hint="default"/>
+        <w:sz w:val="20"/>
+      </w:rPr>
+    </w:lvl>
+    <w:lvl w:ilvl="1">
+      <w:start w:val="1"/>
+      <w:numFmt w:val="bullet"/>
+      <w:lvlText w:val="o"/>
+      <w:lvlJc w:val="left"/>
+      <w:pPr>
+        <w:tabs>
+          <w:tab w:val="num" w:pos="1440"/>
+        </w:tabs>
+        <w:ind w:left="1440" w:hanging="360"/>
+      </w:pPr>
+      <w:rPr>
+        <w:rFonts w:ascii="Courier New" w:hAnsi="Courier New" w:hint="default"/>
+        <w:sz w:val="20"/>
+      </w:rPr>
+    </w:lvl>
+    <w:lvl w:ilvl="2">
+      <w:start w:val="1"/>
+      <w:numFmt w:val="bullet"/>
+      <w:lvlText w:val=""/>
+      <w:lvlJc w:val="left"/>
+      <w:pPr>
+        <w:tabs>
+          <w:tab w:val="num" w:pos="2160"/>
+        </w:tabs>
+        <w:ind w:left="2160" w:hanging="360"/>
+      </w:pPr>
+      <w:rPr>
+        <w:rFonts w:ascii="Wingdings" w:hAnsi="Wingdings" w:hint="default"/>
+        <w:sz w:val="20"/>
+      </w:rPr>
+    </w:lvl>
+    <w:lvl w:ilvl="3" w:tentative="1">
+      <w:start w:val="1"/>
+      <w:numFmt w:val="bullet"/>
+      <w:lvlText w:val=""/>
+      <w:lvlJc w:val="left"/>
+      <w:pPr>
+        <w:tabs>
+          <w:tab w:val="num" w:pos="2880"/>
+        </w:tabs>
+        <w:ind w:left="2880" w:hanging="360"/>
+      </w:pPr>
+      <w:rPr>
+        <w:rFonts w:ascii="Wingdings" w:hAnsi="Wingdings" w:hint="default"/>
+        <w:sz w:val="20"/>
+      </w:rPr>
+    </w:lvl>
+    <w:lvl w:ilvl="4" w:tentative="1">
+      <w:start w:val="1"/>
+      <w:numFmt w:val="bullet"/>
+      <w:lvlText w:val=""/>
+      <w:lvlJc w:val="left"/>
+      <w:pPr>
+        <w:tabs>
+          <w:tab w:val="num" w:pos="3600"/>
+        </w:tabs>
+        <w:ind w:left="3600" w:hanging="360"/>
+      </w:pPr>
+      <w:rPr>
+        <w:rFonts w:ascii="Wingdings" w:hAnsi="Wingdings" w:hint="default"/>
+        <w:sz w:val="20"/>
+      </w:rPr>
+    </w:lvl>
+    <w:lvl w:ilvl="5" w:tentative="1">
+      <w:start w:val="1"/>
+      <w:numFmt w:val="bullet"/>
+      <w:lvlText w:val=""/>
+      <w:lvlJc w:val="left"/>
+      <w:pPr>
+        <w:tabs>
+          <w:tab w:val="num" w:pos="4320"/>
+        </w:tabs>
+        <w:ind w:left="4320" w:hanging="360"/>
+      </w:pPr>
+      <w:rPr>
+        <w:rFonts w:ascii="Wingdings" w:hAnsi="Wingdings" w:hint="default"/>
+        <w:sz w:val="20"/>
+      </w:rPr>
+    </w:lvl>
+    <w:lvl w:ilvl="6" w:tentative="1">
+      <w:start w:val="1"/>
+      <w:numFmt w:val="bullet"/>
+      <w:lvlText w:val=""/>
+      <w:lvlJc w:val="left"/>
+      <w:pPr>
+        <w:tabs>
+          <w:tab w:val="num" w:pos="5040"/>
+        </w:tabs>
+        <w:ind w:left="5040" w:hanging="360"/>
+      </w:pPr>
+      <w:rPr>
+        <w:rFonts w:ascii="Wingdings" w:hAnsi="Wingdings" w:hint="default"/>
+        <w:sz w:val="20"/>
+      </w:rPr>
+    </w:lvl>
+    <w:lvl w:ilvl="7" w:tentative="1">
+      <w:start w:val="1"/>
+      <w:numFmt w:val="bullet"/>
+      <w:lvlText w:val=""/>
+      <w:lvlJc w:val="left"/>
+      <w:pPr>
+        <w:tabs>
+          <w:tab w:val="num" w:pos="5760"/>
+        </w:tabs>
+        <w:ind w:left="5760" w:hanging="360"/>
+      </w:pPr>
+      <w:rPr>
+        <w:rFonts w:ascii="Wingdings" w:hAnsi="Wingdings" w:hint="default"/>
+        <w:sz w:val="20"/>
+      </w:rPr>
+    </w:lvl>
+    <w:lvl w:ilvl="8" w:tentative="1">
+      <w:start w:val="1"/>
+      <w:numFmt w:val="bullet"/>
+      <w:lvlText w:val=""/>
+      <w:lvlJc w:val="left"/>
+      <w:pPr>
+        <w:tabs>
+          <w:tab w:val="num" w:pos="6480"/>
+        </w:tabs>
+        <w:ind w:left="6480" w:hanging="360"/>
+      </w:pPr>
+      <w:rPr>
+        <w:rFonts w:ascii="Wingdings" w:hAnsi="Wingdings" w:hint="default"/>
+        <w:sz w:val="20"/>
+      </w:rPr>
+    </w:lvl>
+  </w:abstractNum>
+  <w:abstractNum w:abstractNumId="28" w15:restartNumberingAfterBreak="0">
     <w:nsid w:val="709561AC"/>
     <w:multiLevelType w:val="multilevel"/>
     <w:tmpl w:val="8A8ECDF2"/>
@@ -16592,7 +18532,7 @@
       </w:rPr>
     </w:lvl>
   </w:abstractNum>
-  <w:abstractNum w:abstractNumId="19" w15:restartNumberingAfterBreak="0">
+  <w:abstractNum w:abstractNumId="29" w15:restartNumberingAfterBreak="0">
     <w:nsid w:val="745C3338"/>
     <w:multiLevelType w:val="multilevel"/>
     <w:tmpl w:val="490A5C90"/>
@@ -16741,7 +18681,7 @@
       </w:rPr>
     </w:lvl>
   </w:abstractNum>
-  <w:abstractNum w:abstractNumId="20" w15:restartNumberingAfterBreak="0">
+  <w:abstractNum w:abstractNumId="30" w15:restartNumberingAfterBreak="0">
     <w:nsid w:val="74D26AB5"/>
     <w:multiLevelType w:val="multilevel"/>
     <w:tmpl w:val="DA2A2E4E"/>
@@ -16890,7 +18830,7 @@
       </w:rPr>
     </w:lvl>
   </w:abstractNum>
-  <w:abstractNum w:abstractNumId="21" w15:restartNumberingAfterBreak="0">
+  <w:abstractNum w:abstractNumId="31" w15:restartNumberingAfterBreak="0">
     <w:nsid w:val="79CC5BF2"/>
     <w:multiLevelType w:val="multilevel"/>
     <w:tmpl w:val="2CBED31A"/>
@@ -17039,7 +18979,7 @@
       </w:rPr>
     </w:lvl>
   </w:abstractNum>
-  <w:abstractNum w:abstractNumId="22" w15:restartNumberingAfterBreak="0">
+  <w:abstractNum w:abstractNumId="32" w15:restartNumberingAfterBreak="0">
     <w:nsid w:val="7A9874FC"/>
     <w:multiLevelType w:val="multilevel"/>
     <w:tmpl w:val="681A4918"/>
@@ -17188,7 +19128,7 @@
       </w:rPr>
     </w:lvl>
   </w:abstractNum>
-  <w:abstractNum w:abstractNumId="23" w15:restartNumberingAfterBreak="0">
+  <w:abstractNum w:abstractNumId="33" w15:restartNumberingAfterBreak="0">
     <w:nsid w:val="7C95251E"/>
     <w:multiLevelType w:val="multilevel"/>
     <w:tmpl w:val="5DBE9B82"/>
@@ -17338,76 +19278,106 @@
     </w:lvl>
   </w:abstractNum>
   <w:num w:numId="1" w16cid:durableId="931669948">
-    <w:abstractNumId w:val="2"/>
+    <w:abstractNumId w:val="5"/>
   </w:num>
   <w:num w:numId="2" w16cid:durableId="2020040534">
-    <w:abstractNumId w:val="12"/>
+    <w:abstractNumId w:val="20"/>
   </w:num>
   <w:num w:numId="3" w16cid:durableId="994264718">
-    <w:abstractNumId w:val="15"/>
+    <w:abstractNumId w:val="24"/>
   </w:num>
   <w:num w:numId="4" w16cid:durableId="187187426">
-    <w:abstractNumId w:val="9"/>
+    <w:abstractNumId w:val="17"/>
   </w:num>
   <w:num w:numId="5" w16cid:durableId="572669369">
-    <w:abstractNumId w:val="3"/>
+    <w:abstractNumId w:val="8"/>
   </w:num>
   <w:num w:numId="6" w16cid:durableId="461316154">
-    <w:abstractNumId w:val="21"/>
+    <w:abstractNumId w:val="31"/>
   </w:num>
   <w:num w:numId="7" w16cid:durableId="1151369196">
     <w:abstractNumId w:val="1"/>
   </w:num>
   <w:num w:numId="8" w16cid:durableId="985167527">
-    <w:abstractNumId w:val="14"/>
+    <w:abstractNumId w:val="22"/>
   </w:num>
   <w:num w:numId="9" w16cid:durableId="2090955667">
-    <w:abstractNumId w:val="11"/>
+    <w:abstractNumId w:val="19"/>
   </w:num>
   <w:num w:numId="10" w16cid:durableId="32853610">
-    <w:abstractNumId w:val="7"/>
+    <w:abstractNumId w:val="13"/>
   </w:num>
   <w:num w:numId="11" w16cid:durableId="526530034">
-    <w:abstractNumId w:val="23"/>
+    <w:abstractNumId w:val="33"/>
   </w:num>
   <w:num w:numId="12" w16cid:durableId="1725367309">
-    <w:abstractNumId w:val="4"/>
+    <w:abstractNumId w:val="9"/>
   </w:num>
   <w:num w:numId="13" w16cid:durableId="30544415">
     <w:abstractNumId w:val="0"/>
   </w:num>
   <w:num w:numId="14" w16cid:durableId="953293848">
+    <w:abstractNumId w:val="28"/>
+  </w:num>
+  <w:num w:numId="15" w16cid:durableId="1818065074">
+    <w:abstractNumId w:val="10"/>
+  </w:num>
+  <w:num w:numId="16" w16cid:durableId="62876071">
+    <w:abstractNumId w:val="16"/>
+  </w:num>
+  <w:num w:numId="17" w16cid:durableId="1245410213">
+    <w:abstractNumId w:val="29"/>
+  </w:num>
+  <w:num w:numId="18" w16cid:durableId="1497500191">
+    <w:abstractNumId w:val="26"/>
+  </w:num>
+  <w:num w:numId="19" w16cid:durableId="1493376237">
+    <w:abstractNumId w:val="32"/>
+  </w:num>
+  <w:num w:numId="20" w16cid:durableId="1808430563">
+    <w:abstractNumId w:val="30"/>
+  </w:num>
+  <w:num w:numId="21" w16cid:durableId="1143351226">
+    <w:abstractNumId w:val="25"/>
+  </w:num>
+  <w:num w:numId="22" w16cid:durableId="2103183473">
+    <w:abstractNumId w:val="21"/>
+  </w:num>
+  <w:num w:numId="23" w16cid:durableId="1667780254">
     <w:abstractNumId w:val="18"/>
   </w:num>
-  <w:num w:numId="15" w16cid:durableId="1818065074">
-    <w:abstractNumId w:val="5"/>
+  <w:num w:numId="24" w16cid:durableId="219024856">
+    <w:abstractNumId w:val="12"/>
   </w:num>
-  <w:num w:numId="16" w16cid:durableId="62876071">
-    <w:abstractNumId w:val="8"/>
+  <w:num w:numId="25" w16cid:durableId="782962149">
+    <w:abstractNumId w:val="3"/>
   </w:num>
-  <w:num w:numId="17" w16cid:durableId="1245410213">
-    <w:abstractNumId w:val="19"/>
+  <w:num w:numId="26" w16cid:durableId="82923159">
+    <w:abstractNumId w:val="15"/>
   </w:num>
-  <w:num w:numId="18" w16cid:durableId="1497500191">
-    <w:abstractNumId w:val="17"/>
+  <w:num w:numId="27" w16cid:durableId="1817071000">
+    <w:abstractNumId w:val="11"/>
   </w:num>
-  <w:num w:numId="19" w16cid:durableId="1493376237">
-    <w:abstractNumId w:val="22"/>
+  <w:num w:numId="28" w16cid:durableId="125395809">
+    <w:abstractNumId w:val="2"/>
   </w:num>
-  <w:num w:numId="20" w16cid:durableId="1808430563">
-    <w:abstractNumId w:val="20"/>
+  <w:num w:numId="29" w16cid:durableId="1738699754">
+    <w:abstractNumId w:val="23"/>
   </w:num>
-  <w:num w:numId="21" w16cid:durableId="1143351226">
-    <w:abstractNumId w:val="16"/>
+  <w:num w:numId="30" w16cid:durableId="662513878">
+    <w:abstractNumId w:val="6"/>
   </w:num>
-  <w:num w:numId="22" w16cid:durableId="2103183473">
-    <w:abstractNumId w:val="13"/>
+  <w:num w:numId="31" w16cid:durableId="1036470929">
+    <w:abstractNumId w:val="27"/>
   </w:num>
-  <w:num w:numId="23" w16cid:durableId="1667780254">
-    <w:abstractNumId w:val="10"/>
+  <w:num w:numId="32" w16cid:durableId="1926109629">
+    <w:abstractNumId w:val="14"/>
   </w:num>
-  <w:num w:numId="24" w16cid:durableId="219024856">
-    <w:abstractNumId w:val="6"/>
+  <w:num w:numId="33" w16cid:durableId="1991858125">
+    <w:abstractNumId w:val="7"/>
+  </w:num>
+  <w:num w:numId="34" w16cid:durableId="1780029132">
+    <w:abstractNumId w:val="4"/>
   </w:num>
 </w:numbering>
 </file>
@@ -18014,7 +19984,6 @@
   <w:style w:type="character" w:default="1" w:styleId="DefaultParagraphFont">
     <w:name w:val="Default Paragraph Font"/>
     <w:uiPriority w:val="1"/>
-    <w:semiHidden/>
     <w:unhideWhenUsed/>
   </w:style>
   <w:style w:type="table" w:default="1" w:styleId="TableNormal">

</xml_diff>